<commit_message>
Updated documentation for isotherm formalisms
Updated documentation for isotherm formalisms as well as document containing derivations for the models
</commit_message>
<xml_diff>
--- a/Description of isotherm models.docx
+++ b/Description of isotherm models.docx
@@ -1,6 +1,6 @@
 
 <file path=word/document.xml><?xml version="1.0" encoding="utf-8"?>
-<w:document xmlns:wpc="http://schemas.microsoft.com/office/word/2010/wordprocessingCanvas" xmlns:cx="http://schemas.microsoft.com/office/drawing/2014/chartex" xmlns:cx1="http://schemas.microsoft.com/office/drawing/2015/9/8/chartex" xmlns:cx2="http://schemas.microsoft.com/office/drawing/2015/10/21/chartex" xmlns:cx3="http://schemas.microsoft.com/office/drawing/2016/5/9/chartex" xmlns:cx4="http://schemas.microsoft.com/office/drawing/2016/5/10/chartex" xmlns:cx5="http://schemas.microsoft.com/office/drawing/2016/5/11/chartex" xmlns:cx6="http://schemas.microsoft.com/office/drawing/2016/5/12/chartex" xmlns:cx7="http://schemas.microsoft.com/office/drawing/2016/5/13/chartex" xmlns:cx8="http://schemas.microsoft.com/office/drawing/2016/5/14/chartex" xmlns:mc="http://schemas.openxmlformats.org/markup-compatibility/2006" xmlns:aink="http://schemas.microsoft.com/office/drawing/2016/ink" xmlns:am3d="http://schemas.microsoft.com/office/drawing/2017/model3d" xmlns:o="urn:schemas-microsoft-com:office:office" xmlns:r="http://schemas.openxmlformats.org/officeDocument/2006/relationships" xmlns:m="http://schemas.openxmlformats.org/officeDocument/2006/math" xmlns:v="urn:schemas-microsoft-com:vml" xmlns:wp14="http://schemas.microsoft.com/office/word/2010/wordprocessingDrawing" xmlns:wp="http://schemas.openxmlformats.org/drawingml/2006/wordprocessingDrawing" xmlns:w10="urn:schemas-microsoft-com:office:word" xmlns:w="http://schemas.openxmlformats.org/wordprocessingml/2006/main" xmlns:w14="http://schemas.microsoft.com/office/word/2010/wordml" xmlns:w15="http://schemas.microsoft.com/office/word/2012/wordml" xmlns:w16cex="http://schemas.microsoft.com/office/word/2018/wordml/cex" xmlns:w16cid="http://schemas.microsoft.com/office/word/2016/wordml/cid" xmlns:w16="http://schemas.microsoft.com/office/word/2018/wordml" xmlns:w16sdtdh="http://schemas.microsoft.com/office/word/2020/wordml/sdtdatahash" xmlns:w16se="http://schemas.microsoft.com/office/word/2015/wordml/symex" xmlns:wpg="http://schemas.microsoft.com/office/word/2010/wordprocessingGroup" xmlns:wpi="http://schemas.microsoft.com/office/word/2010/wordprocessingInk" xmlns:wne="http://schemas.microsoft.com/office/word/2006/wordml" xmlns:wps="http://schemas.microsoft.com/office/word/2010/wordprocessingShape" mc:Ignorable="w14 w15 w16se w16cid w16 w16cex w16sdtdh wp14">
+<w:document xmlns:wpc="http://schemas.microsoft.com/office/word/2010/wordprocessingCanvas" xmlns:cx="http://schemas.microsoft.com/office/drawing/2014/chartex" xmlns:cx1="http://schemas.microsoft.com/office/drawing/2015/9/8/chartex" xmlns:cx2="http://schemas.microsoft.com/office/drawing/2015/10/21/chartex" xmlns:cx3="http://schemas.microsoft.com/office/drawing/2016/5/9/chartex" xmlns:cx4="http://schemas.microsoft.com/office/drawing/2016/5/10/chartex" xmlns:cx5="http://schemas.microsoft.com/office/drawing/2016/5/11/chartex" xmlns:cx6="http://schemas.microsoft.com/office/drawing/2016/5/12/chartex" xmlns:cx7="http://schemas.microsoft.com/office/drawing/2016/5/13/chartex" xmlns:cx8="http://schemas.microsoft.com/office/drawing/2016/5/14/chartex" xmlns:mc="http://schemas.openxmlformats.org/markup-compatibility/2006" xmlns:aink="http://schemas.microsoft.com/office/drawing/2016/ink" xmlns:am3d="http://schemas.microsoft.com/office/drawing/2017/model3d" xmlns:o="urn:schemas-microsoft-com:office:office" xmlns:oel="http://schemas.microsoft.com/office/2019/extlst" xmlns:r="http://schemas.openxmlformats.org/officeDocument/2006/relationships" xmlns:m="http://schemas.openxmlformats.org/officeDocument/2006/math" xmlns:v="urn:schemas-microsoft-com:vml" xmlns:wp14="http://schemas.microsoft.com/office/word/2010/wordprocessingDrawing" xmlns:wp="http://schemas.openxmlformats.org/drawingml/2006/wordprocessingDrawing" xmlns:w10="urn:schemas-microsoft-com:office:word" xmlns:w="http://schemas.openxmlformats.org/wordprocessingml/2006/main" xmlns:w14="http://schemas.microsoft.com/office/word/2010/wordml" xmlns:w15="http://schemas.microsoft.com/office/word/2012/wordml" xmlns:w16cex="http://schemas.microsoft.com/office/word/2018/wordml/cex" xmlns:w16cid="http://schemas.microsoft.com/office/word/2016/wordml/cid" xmlns:w16="http://schemas.microsoft.com/office/word/2018/wordml" xmlns:w16sdtdh="http://schemas.microsoft.com/office/word/2020/wordml/sdtdatahash" xmlns:w16se="http://schemas.microsoft.com/office/word/2015/wordml/symex" xmlns:wpg="http://schemas.microsoft.com/office/word/2010/wordprocessingGroup" xmlns:wpi="http://schemas.microsoft.com/office/word/2010/wordprocessingInk" xmlns:wne="http://schemas.microsoft.com/office/word/2006/wordml" xmlns:wps="http://schemas.microsoft.com/office/word/2010/wordprocessingShape" mc:Ignorable="w14 w15 w16se w16cid w16 w16cex w16sdtdh wp14">
   <w:body>
     <w:p>
       <w:pPr>
@@ -1714,7 +1714,7 @@
             <w:rPr>
               <w:rFonts w:ascii="Cambria Math" w:eastAsiaTheme="minorEastAsia" w:hAnsi="Cambria Math"/>
             </w:rPr>
-            <m:t xml:space="preserve">                                                                                                                             </m:t>
+            <m:t xml:space="preserve">                                                                                         </m:t>
           </m:r>
         </m:oMath>
       </m:oMathPara>
@@ -1743,13 +1743,7 @@
             <w:rPr>
               <w:rFonts w:ascii="Cambria Math" w:eastAsiaTheme="minorEastAsia" w:hAnsi="Cambria Math"/>
             </w:rPr>
-            <m:t xml:space="preserve">SMA isotherm </m:t>
-          </m:r>
-          <m:r>
-            <w:rPr>
-              <w:rFonts w:ascii="Cambria Math" w:eastAsiaTheme="minorEastAsia" w:hAnsi="Cambria Math"/>
-            </w:rPr>
-            <m:t xml:space="preserve"> [1]</m:t>
+            <m:t>SMA isotherm</m:t>
           </m:r>
         </m:oMath>
       </m:oMathPara>
@@ -2107,7 +2101,7 @@
             <w:rPr>
               <w:rFonts w:ascii="Cambria Math" w:eastAsiaTheme="minorEastAsia" w:hAnsi="Cambria Math" w:cstheme="minorHAnsi"/>
             </w:rPr>
-            <m:t xml:space="preserve">                                                                             </m:t>
+            <m:t xml:space="preserve"> </m:t>
           </m:r>
         </m:oMath>
       </m:oMathPara>
@@ -2156,12 +2150,6 @@
               </m:r>
             </m:e>
           </m:d>
-          <m:r>
-            <w:rPr>
-              <w:rFonts w:ascii="Cambria Math" w:eastAsiaTheme="minorEastAsia" w:hAnsi="Cambria Math"/>
-            </w:rPr>
-            <m:t xml:space="preserve"> [2]</m:t>
-          </m:r>
         </m:oMath>
       </m:oMathPara>
     </w:p>
@@ -2557,12 +2545,6 @@
               </m:r>
             </m:sub>
           </m:sSub>
-          <m:r>
-            <w:rPr>
-              <w:rFonts w:ascii="Cambria Math" w:eastAsiaTheme="minorEastAsia" w:hAnsi="Cambria Math" w:cstheme="minorHAnsi"/>
-            </w:rPr>
-            <m:t xml:space="preserve">                  </m:t>
-          </m:r>
         </m:oMath>
       </m:oMathPara>
     </w:p>
@@ -2591,12 +2573,6 @@
               <w:rFonts w:ascii="Cambria Math" w:eastAsiaTheme="minorEastAsia" w:hAnsi="Cambria Math"/>
             </w:rPr>
             <m:t>pH extensions</m:t>
-          </m:r>
-          <m:r>
-            <w:rPr>
-              <w:rFonts w:ascii="Cambria Math" w:eastAsiaTheme="minorEastAsia" w:hAnsi="Cambria Math"/>
-            </w:rPr>
-            <m:t xml:space="preserve"> [3]</m:t>
           </m:r>
         </m:oMath>
       </m:oMathPara>
@@ -2775,12 +2751,6 @@
               </m:d>
             </m:e>
           </m:func>
-          <m:r>
-            <w:rPr>
-              <w:rFonts w:ascii="Cambria Math" w:eastAsiaTheme="minorEastAsia" w:hAnsi="Cambria Math" w:cstheme="minorHAnsi"/>
-            </w:rPr>
-            <m:t xml:space="preserve">      </m:t>
-          </m:r>
         </m:oMath>
       </m:oMathPara>
     </w:p>
@@ -2930,12 +2900,6 @@
               </m:sSub>
             </m:e>
           </m:d>
-          <m:r>
-            <w:rPr>
-              <w:rFonts w:ascii="Cambria Math" w:eastAsiaTheme="minorEastAsia" w:hAnsi="Cambria Math" w:cstheme="minorHAnsi"/>
-            </w:rPr>
-            <m:t xml:space="preserve">    </m:t>
-          </m:r>
         </m:oMath>
       </m:oMathPara>
     </w:p>
@@ -2964,12 +2928,6 @@
               <w:rFonts w:ascii="Cambria Math" w:eastAsiaTheme="minorEastAsia" w:hAnsi="Cambria Math"/>
             </w:rPr>
             <m:t>Mollerup extension</m:t>
-          </m:r>
-          <m:r>
-            <w:rPr>
-              <w:rFonts w:ascii="Cambria Math" w:eastAsiaTheme="minorEastAsia" w:hAnsi="Cambria Math"/>
-            </w:rPr>
-            <m:t xml:space="preserve"> [4]</m:t>
           </m:r>
         </m:oMath>
       </m:oMathPara>
@@ -3245,12 +3203,6 @@
               </m:d>
             </m:e>
           </m:func>
-          <m:r>
-            <w:rPr>
-              <w:rFonts w:ascii="Cambria Math" w:eastAsiaTheme="minorEastAsia" w:hAnsi="Cambria Math" w:cstheme="minorHAnsi"/>
-            </w:rPr>
-            <m:t xml:space="preserve">   </m:t>
-          </m:r>
         </m:oMath>
       </m:oMathPara>
     </w:p>
@@ -3333,12 +3285,6 @@
               <w:rFonts w:ascii="Cambria Math" w:eastAsiaTheme="minorEastAsia" w:hAnsi="Cambria Math" w:cstheme="minorHAnsi"/>
             </w:rPr>
             <m:t>+vS</m:t>
-          </m:r>
-          <m:r>
-            <w:rPr>
-              <w:rFonts w:ascii="Cambria Math" w:eastAsiaTheme="minorEastAsia" w:cstheme="minorHAnsi"/>
-            </w:rPr>
-            <m:t xml:space="preserve">       </m:t>
           </m:r>
         </m:oMath>
       </m:oMathPara>
@@ -3914,12 +3860,6 @@
               </m:r>
             </m:sub>
           </m:sSub>
-          <m:r>
-            <w:rPr>
-              <w:rFonts w:ascii="Cambria Math" w:eastAsiaTheme="minorEastAsia" w:hAnsi="Cambria Math" w:cstheme="minorHAnsi"/>
-            </w:rPr>
-            <m:t xml:space="preserve">         </m:t>
-          </m:r>
         </m:oMath>
       </m:oMathPara>
     </w:p>
@@ -3948,12 +3888,6 @@
               <w:rFonts w:ascii="Cambria Math" w:eastAsiaTheme="minorEastAsia" w:hAnsi="Cambria Math"/>
             </w:rPr>
             <m:t>Ottens isotherm with Mollerup extension</m:t>
-          </m:r>
-          <m:r>
-            <w:rPr>
-              <w:rFonts w:ascii="Cambria Math" w:eastAsiaTheme="minorEastAsia" w:hAnsi="Cambria Math"/>
-            </w:rPr>
-            <m:t xml:space="preserve"> [5]</m:t>
           </m:r>
         </m:oMath>
       </m:oMathPara>
@@ -4539,12 +4473,6 @@
               </m:r>
             </m:sub>
           </m:sSub>
-          <m:r>
-            <w:rPr>
-              <w:rFonts w:ascii="Cambria Math" w:eastAsiaTheme="minorEastAsia" w:hAnsi="Cambria Math" w:cstheme="minorHAnsi"/>
-            </w:rPr>
-            <m:t xml:space="preserve">         </m:t>
-          </m:r>
         </m:oMath>
       </m:oMathPara>
     </w:p>
@@ -4715,12 +4643,6 @@
               </m:sSub>
             </m:e>
           </m:d>
-          <m:r>
-            <w:rPr>
-              <w:rFonts w:ascii="Cambria Math" w:eastAsiaTheme="minorEastAsia" w:hAnsi="Cambria Math" w:cstheme="minorHAnsi"/>
-            </w:rPr>
-            <m:t xml:space="preserve">     </m:t>
-          </m:r>
         </m:oMath>
       </m:oMathPara>
     </w:p>
@@ -4748,19 +4670,7 @@
             <w:rPr>
               <w:rFonts w:ascii="Cambria Math" w:eastAsiaTheme="minorEastAsia" w:hAnsi="Cambria Math"/>
             </w:rPr>
-            <m:t xml:space="preserve">Stoichiometry of multimodal reaction with water </m:t>
-          </m:r>
-          <m:r>
-            <w:rPr>
-              <w:rFonts w:ascii="Cambria Math" w:eastAsiaTheme="minorEastAsia" w:hAnsi="Cambria Math"/>
-            </w:rPr>
-            <m:t>[6</m:t>
-          </m:r>
-          <m:r>
-            <w:rPr>
-              <w:rFonts w:ascii="Cambria Math" w:eastAsiaTheme="minorEastAsia" w:hAnsi="Cambria Math"/>
-            </w:rPr>
-            <m:t>]</m:t>
+            <m:t>Stoichiometry of multimodal reaction with water</m:t>
           </m:r>
         </m:oMath>
       </m:oMathPara>
@@ -4841,12 +4751,6 @@
               </m:r>
             </m:sub>
           </m:sSub>
-          <m:r>
-            <w:rPr>
-              <w:rFonts w:ascii="Cambria Math" w:eastAsiaTheme="minorEastAsia" w:hAnsi="Cambria Math" w:cstheme="minorHAnsi"/>
-            </w:rPr>
-            <m:t xml:space="preserve">          </m:t>
-          </m:r>
         </m:oMath>
       </m:oMathPara>
     </w:p>
@@ -5487,12 +5391,6 @@
               </m:sSub>
             </m:sup>
           </m:sSubSup>
-          <m:r>
-            <w:rPr>
-              <w:rFonts w:ascii="Cambria Math" w:eastAsiaTheme="minorEastAsia" w:hAnsi="Cambria Math" w:cstheme="minorHAnsi"/>
-            </w:rPr>
-            <m:t xml:space="preserve">   </m:t>
-          </m:r>
         </m:oMath>
       </m:oMathPara>
     </w:p>
@@ -5521,12 +5419,6 @@
               <w:rFonts w:ascii="Cambria Math" w:eastAsiaTheme="minorEastAsia" w:hAnsi="Cambria Math"/>
             </w:rPr>
             <m:t>SMAHIC hybrid isotherm with Mollerup extension</m:t>
-          </m:r>
-          <m:r>
-            <w:rPr>
-              <w:rFonts w:ascii="Cambria Math" w:eastAsiaTheme="minorEastAsia" w:hAnsi="Cambria Math"/>
-            </w:rPr>
-            <m:t xml:space="preserve"> [7]</m:t>
           </m:r>
         </m:oMath>
       </m:oMathPara>
@@ -6178,12 +6070,6 @@
               </m:sSub>
             </m:sup>
           </m:sSubSup>
-          <m:r>
-            <w:rPr>
-              <w:rFonts w:ascii="Cambria Math" w:eastAsiaTheme="minorEastAsia" w:hAnsi="Cambria Math" w:cstheme="minorHAnsi"/>
-            </w:rPr>
-            <m:t xml:space="preserve">   </m:t>
-          </m:r>
         </m:oMath>
       </m:oMathPara>
     </w:p>
@@ -6212,12 +6098,6 @@
               <w:rFonts w:ascii="Cambria Math" w:eastAsiaTheme="minorEastAsia" w:hAnsi="Cambria Math"/>
             </w:rPr>
             <m:t>HIC parameter for released water molecules</m:t>
-          </m:r>
-          <m:r>
-            <w:rPr>
-              <w:rFonts w:ascii="Cambria Math" w:eastAsiaTheme="minorEastAsia" w:hAnsi="Cambria Math"/>
-            </w:rPr>
-            <m:t xml:space="preserve"> [6]</m:t>
           </m:r>
         </m:oMath>
       </m:oMathPara>
@@ -6376,2207 +6256,100 @@
               </m:d>
             </m:e>
           </m:func>
-          <m:r>
-            <w:rPr>
-              <w:rFonts w:ascii="Cambria Math" w:eastAsiaTheme="minorEastAsia" w:hAnsi="Cambria Math" w:cstheme="minorHAnsi"/>
-            </w:rPr>
-            <m:t xml:space="preserve">          </m:t>
-          </m:r>
         </m:oMath>
       </m:oMathPara>
     </w:p>
-    <w:tbl>
-      <w:tblPr>
-        <w:tblW w:w="9373" w:type="dxa"/>
-        <w:jc w:val="center"/>
-        <w:tblLook w:val="04A0" w:firstRow="1" w:lastRow="0" w:firstColumn="1" w:lastColumn="0" w:noHBand="0" w:noVBand="1"/>
-      </w:tblPr>
-      <w:tblGrid>
-        <w:gridCol w:w="1651"/>
-        <w:gridCol w:w="966"/>
-        <w:gridCol w:w="966"/>
-        <w:gridCol w:w="965"/>
-        <w:gridCol w:w="965"/>
-        <w:gridCol w:w="965"/>
-        <w:gridCol w:w="965"/>
-        <w:gridCol w:w="965"/>
-        <w:gridCol w:w="965"/>
-      </w:tblGrid>
-      <w:tr>
-        <w:trPr>
-          <w:trHeight w:val="375"/>
-          <w:jc w:val="center"/>
-        </w:trPr>
-        <w:tc>
-          <w:tcPr>
-            <w:tcW w:w="1600" w:type="dxa"/>
-            <w:tcBorders>
-              <w:top w:val="nil"/>
-              <w:left w:val="nil"/>
-              <w:bottom w:val="nil"/>
-              <w:right w:val="nil"/>
-            </w:tcBorders>
-            <w:shd w:val="clear" w:color="auto" w:fill="auto"/>
-            <w:noWrap/>
-            <w:vAlign w:val="center"/>
-            <w:hideMark/>
-          </w:tcPr>
-          <w:p>
-            <w:pPr>
-              <w:spacing w:after="0" w:line="240" w:lineRule="auto"/>
-              <w:rPr>
-                <w:rFonts w:eastAsia="Times New Roman" w:cs="Times New Roman"/>
-                <w:sz w:val="20"/>
-                <w:szCs w:val="24"/>
-              </w:rPr>
-            </w:pPr>
-          </w:p>
-        </w:tc>
-        <w:tc>
-          <w:tcPr>
-            <w:tcW w:w="936" w:type="dxa"/>
-            <w:tcBorders>
-              <w:top w:val="nil"/>
-              <w:left w:val="nil"/>
-              <w:bottom w:val="nil"/>
-              <w:right w:val="nil"/>
-            </w:tcBorders>
-            <w:shd w:val="clear" w:color="auto" w:fill="auto"/>
-            <w:noWrap/>
-            <w:vAlign w:val="center"/>
-            <w:hideMark/>
-          </w:tcPr>
-          <w:p>
-            <w:pPr>
-              <w:spacing w:after="0" w:line="240" w:lineRule="auto"/>
-              <w:jc w:val="center"/>
-              <w:rPr>
-                <w:rFonts w:ascii="Calibri" w:eastAsia="Times New Roman" w:hAnsi="Calibri" w:cs="Calibri"/>
-                <w:b/>
-                <w:bCs/>
-                <w:color w:val="000000"/>
-                <w:szCs w:val="24"/>
-              </w:rPr>
-            </w:pPr>
-            <w:r>
-              <w:rPr>
-                <w:rFonts w:ascii="Calibri" w:eastAsia="Times New Roman" w:hAnsi="Calibri" w:cs="Calibri"/>
-                <w:b/>
-                <w:bCs/>
-                <w:color w:val="000000"/>
-                <w:szCs w:val="24"/>
-              </w:rPr>
-              <w:t>K</w:t>
-            </w:r>
-            <w:r>
-              <w:rPr>
-                <w:rFonts w:ascii="Calibri" w:eastAsia="Times New Roman" w:hAnsi="Calibri" w:cs="Calibri"/>
-                <w:b/>
-                <w:bCs/>
-                <w:color w:val="000000"/>
-                <w:szCs w:val="24"/>
-                <w:vertAlign w:val="subscript"/>
-              </w:rPr>
-              <w:t>eq</w:t>
-            </w:r>
-          </w:p>
-        </w:tc>
-        <w:tc>
-          <w:tcPr>
-            <w:tcW w:w="936" w:type="dxa"/>
-            <w:tcBorders>
-              <w:top w:val="nil"/>
-              <w:left w:val="nil"/>
-              <w:bottom w:val="nil"/>
-              <w:right w:val="nil"/>
-            </w:tcBorders>
-            <w:shd w:val="clear" w:color="auto" w:fill="auto"/>
-            <w:noWrap/>
-            <w:vAlign w:val="center"/>
-            <w:hideMark/>
-          </w:tcPr>
-          <w:p>
-            <w:pPr>
-              <w:spacing w:after="0" w:line="240" w:lineRule="auto"/>
-              <w:jc w:val="center"/>
-              <w:rPr>
-                <w:rFonts w:ascii="Calibri" w:eastAsia="Times New Roman" w:hAnsi="Calibri" w:cs="Calibri"/>
-                <w:b/>
-                <w:bCs/>
-                <w:color w:val="000000"/>
-                <w:szCs w:val="24"/>
-              </w:rPr>
-            </w:pPr>
-            <w:r>
-              <w:rPr>
-                <w:rFonts w:ascii="Calibri" w:eastAsia="Times New Roman" w:hAnsi="Calibri" w:cs="Calibri"/>
-                <w:b/>
-                <w:bCs/>
-                <w:color w:val="000000"/>
-                <w:szCs w:val="24"/>
-              </w:rPr>
-              <w:t>ν</w:t>
-            </w:r>
-          </w:p>
-        </w:tc>
-        <w:tc>
-          <w:tcPr>
-            <w:tcW w:w="936" w:type="dxa"/>
-            <w:tcBorders>
-              <w:top w:val="nil"/>
-              <w:left w:val="nil"/>
-              <w:bottom w:val="nil"/>
-              <w:right w:val="nil"/>
-            </w:tcBorders>
-            <w:shd w:val="clear" w:color="auto" w:fill="auto"/>
-            <w:noWrap/>
-            <w:vAlign w:val="center"/>
-            <w:hideMark/>
-          </w:tcPr>
-          <w:p>
-            <w:pPr>
-              <w:spacing w:after="0" w:line="240" w:lineRule="auto"/>
-              <w:jc w:val="center"/>
-              <w:rPr>
-                <w:rFonts w:ascii="Calibri" w:eastAsia="Times New Roman" w:hAnsi="Calibri" w:cs="Calibri"/>
-                <w:b/>
-                <w:bCs/>
-                <w:color w:val="000000"/>
-                <w:szCs w:val="24"/>
-              </w:rPr>
-            </w:pPr>
-            <w:r>
-              <w:rPr>
-                <w:rFonts w:ascii="Calibri" w:eastAsia="Times New Roman" w:hAnsi="Calibri" w:cs="Calibri"/>
-                <w:b/>
-                <w:bCs/>
-                <w:color w:val="000000"/>
-                <w:szCs w:val="24"/>
-              </w:rPr>
-              <w:t>σ</w:t>
-            </w:r>
-          </w:p>
-        </w:tc>
-        <w:tc>
-          <w:tcPr>
-            <w:tcW w:w="936" w:type="dxa"/>
-            <w:tcBorders>
-              <w:top w:val="nil"/>
-              <w:left w:val="nil"/>
-              <w:bottom w:val="nil"/>
-              <w:right w:val="nil"/>
-            </w:tcBorders>
-            <w:shd w:val="clear" w:color="auto" w:fill="auto"/>
-            <w:noWrap/>
-            <w:vAlign w:val="center"/>
-            <w:hideMark/>
-          </w:tcPr>
-          <w:p>
-            <w:pPr>
-              <w:spacing w:after="0" w:line="240" w:lineRule="auto"/>
-              <w:jc w:val="center"/>
-              <w:rPr>
-                <w:rFonts w:ascii="Calibri" w:eastAsia="Times New Roman" w:hAnsi="Calibri" w:cs="Calibri"/>
-                <w:b/>
-                <w:bCs/>
-                <w:color w:val="000000"/>
-                <w:szCs w:val="24"/>
-              </w:rPr>
-            </w:pPr>
-            <w:r>
-              <w:rPr>
-                <w:rFonts w:ascii="Calibri" w:eastAsia="Times New Roman" w:hAnsi="Calibri" w:cs="Calibri"/>
-                <w:b/>
-                <w:bCs/>
-                <w:color w:val="000000"/>
-                <w:szCs w:val="24"/>
-              </w:rPr>
-              <w:t>n</w:t>
-            </w:r>
-          </w:p>
-        </w:tc>
-        <w:tc>
-          <w:tcPr>
-            <w:tcW w:w="936" w:type="dxa"/>
-            <w:tcBorders>
-              <w:top w:val="nil"/>
-              <w:left w:val="nil"/>
-              <w:bottom w:val="nil"/>
-              <w:right w:val="nil"/>
-            </w:tcBorders>
-            <w:shd w:val="clear" w:color="auto" w:fill="auto"/>
-            <w:noWrap/>
-            <w:vAlign w:val="center"/>
-            <w:hideMark/>
-          </w:tcPr>
-          <w:p>
-            <w:pPr>
-              <w:spacing w:after="0" w:line="240" w:lineRule="auto"/>
-              <w:jc w:val="center"/>
-              <w:rPr>
-                <w:rFonts w:ascii="Calibri" w:eastAsia="Times New Roman" w:hAnsi="Calibri" w:cs="Calibri"/>
-                <w:b/>
-                <w:bCs/>
-                <w:color w:val="000000"/>
-                <w:szCs w:val="24"/>
-              </w:rPr>
-            </w:pPr>
-            <w:r>
-              <w:rPr>
-                <w:rFonts w:ascii="Calibri" w:eastAsia="Times New Roman" w:hAnsi="Calibri" w:cs="Calibri"/>
-                <w:b/>
-                <w:bCs/>
-                <w:color w:val="000000"/>
-                <w:szCs w:val="24"/>
-              </w:rPr>
-              <w:t>s</w:t>
-            </w:r>
-          </w:p>
-        </w:tc>
-        <w:tc>
-          <w:tcPr>
-            <w:tcW w:w="936" w:type="dxa"/>
-            <w:tcBorders>
-              <w:top w:val="nil"/>
-              <w:left w:val="nil"/>
-              <w:bottom w:val="nil"/>
-              <w:right w:val="nil"/>
-            </w:tcBorders>
-            <w:shd w:val="clear" w:color="auto" w:fill="auto"/>
-            <w:noWrap/>
-            <w:vAlign w:val="center"/>
-            <w:hideMark/>
-          </w:tcPr>
-          <w:p>
-            <w:pPr>
-              <w:spacing w:after="0" w:line="240" w:lineRule="auto"/>
-              <w:jc w:val="center"/>
-              <w:rPr>
-                <w:rFonts w:ascii="Calibri" w:eastAsia="Times New Roman" w:hAnsi="Calibri" w:cs="Calibri"/>
-                <w:b/>
-                <w:bCs/>
-                <w:color w:val="000000"/>
-                <w:szCs w:val="24"/>
-              </w:rPr>
-            </w:pPr>
-            <w:r>
-              <w:rPr>
-                <w:rFonts w:ascii="Calibri" w:eastAsia="Times New Roman" w:hAnsi="Calibri" w:cs="Calibri"/>
-                <w:b/>
-                <w:bCs/>
-                <w:color w:val="000000"/>
-                <w:szCs w:val="24"/>
-              </w:rPr>
-              <w:t>β</w:t>
-            </w:r>
-          </w:p>
-        </w:tc>
-        <w:tc>
-          <w:tcPr>
-            <w:tcW w:w="936" w:type="dxa"/>
-            <w:tcBorders>
-              <w:top w:val="nil"/>
-              <w:left w:val="nil"/>
-              <w:bottom w:val="nil"/>
-              <w:right w:val="nil"/>
-            </w:tcBorders>
-            <w:shd w:val="clear" w:color="auto" w:fill="auto"/>
-            <w:noWrap/>
-            <w:vAlign w:val="center"/>
-            <w:hideMark/>
-          </w:tcPr>
-          <w:p>
-            <w:pPr>
-              <w:spacing w:after="0" w:line="240" w:lineRule="auto"/>
-              <w:jc w:val="center"/>
-              <w:rPr>
-                <w:rFonts w:ascii="Calibri" w:eastAsia="Times New Roman" w:hAnsi="Calibri" w:cs="Calibri"/>
-                <w:b/>
-                <w:bCs/>
-                <w:color w:val="000000"/>
-                <w:szCs w:val="24"/>
-              </w:rPr>
-            </w:pPr>
-            <w:r>
-              <w:rPr>
-                <w:rFonts w:ascii="Calibri" w:eastAsia="Times New Roman" w:hAnsi="Calibri" w:cs="Calibri"/>
-                <w:b/>
-                <w:bCs/>
-                <w:color w:val="000000"/>
-                <w:szCs w:val="24"/>
-              </w:rPr>
-              <w:t>K</w:t>
-            </w:r>
-            <w:r>
-              <w:rPr>
-                <w:rFonts w:ascii="Calibri" w:eastAsia="Times New Roman" w:hAnsi="Calibri" w:cs="Calibri"/>
-                <w:b/>
-                <w:bCs/>
-                <w:color w:val="000000"/>
-                <w:szCs w:val="24"/>
-                <w:vertAlign w:val="subscript"/>
-              </w:rPr>
-              <w:t>s</w:t>
-            </w:r>
-          </w:p>
-        </w:tc>
-        <w:tc>
-          <w:tcPr>
-            <w:tcW w:w="936" w:type="dxa"/>
-            <w:tcBorders>
-              <w:top w:val="nil"/>
-              <w:left w:val="nil"/>
-              <w:bottom w:val="nil"/>
-              <w:right w:val="nil"/>
-            </w:tcBorders>
-            <w:shd w:val="clear" w:color="auto" w:fill="auto"/>
-            <w:noWrap/>
-            <w:vAlign w:val="center"/>
-            <w:hideMark/>
-          </w:tcPr>
-          <w:p>
-            <w:pPr>
-              <w:spacing w:after="0" w:line="240" w:lineRule="auto"/>
-              <w:jc w:val="center"/>
-              <w:rPr>
-                <w:rFonts w:ascii="Calibri" w:eastAsia="Times New Roman" w:hAnsi="Calibri" w:cs="Calibri"/>
-                <w:b/>
-                <w:bCs/>
-                <w:color w:val="000000"/>
-                <w:szCs w:val="24"/>
-              </w:rPr>
-            </w:pPr>
-            <w:r>
-              <w:rPr>
-                <w:rFonts w:ascii="Calibri" w:eastAsia="Times New Roman" w:hAnsi="Calibri" w:cs="Calibri"/>
-                <w:b/>
-                <w:bCs/>
-                <w:color w:val="000000"/>
-                <w:szCs w:val="24"/>
-              </w:rPr>
-              <w:t>K</w:t>
-            </w:r>
-            <w:r>
-              <w:rPr>
-                <w:rFonts w:ascii="Calibri" w:eastAsia="Times New Roman" w:hAnsi="Calibri" w:cs="Calibri"/>
-                <w:b/>
-                <w:bCs/>
-                <w:color w:val="000000"/>
-                <w:szCs w:val="24"/>
-                <w:vertAlign w:val="subscript"/>
-              </w:rPr>
-              <w:t>p</w:t>
-            </w:r>
-          </w:p>
-        </w:tc>
-      </w:tr>
-      <w:tr>
-        <w:trPr>
-          <w:trHeight w:val="375"/>
-          <w:jc w:val="center"/>
-        </w:trPr>
-        <w:tc>
-          <w:tcPr>
-            <w:tcW w:w="1600" w:type="dxa"/>
-            <w:tcBorders>
-              <w:top w:val="nil"/>
-              <w:left w:val="nil"/>
-              <w:bottom w:val="nil"/>
-              <w:right w:val="nil"/>
-            </w:tcBorders>
-            <w:shd w:val="clear" w:color="auto" w:fill="auto"/>
-            <w:noWrap/>
-            <w:vAlign w:val="center"/>
-            <w:hideMark/>
-          </w:tcPr>
-          <w:p>
-            <w:pPr>
-              <w:spacing w:after="0" w:line="240" w:lineRule="auto"/>
-              <w:jc w:val="center"/>
-              <w:rPr>
-                <w:rFonts w:eastAsia="Times New Roman" w:cstheme="minorHAnsi"/>
-                <w:b/>
-                <w:bCs/>
-                <w:color w:val="000000"/>
-                <w:szCs w:val="24"/>
-              </w:rPr>
-            </w:pPr>
-            <w:r>
-              <w:rPr>
-                <w:rFonts w:eastAsia="Times New Roman" w:cstheme="minorHAnsi"/>
-                <w:b/>
-                <w:bCs/>
-                <w:color w:val="000000"/>
-                <w:szCs w:val="24"/>
-              </w:rPr>
-              <w:t xml:space="preserve">SMA </w:t>
-            </w:r>
-          </w:p>
-        </w:tc>
-        <w:tc>
-          <w:tcPr>
-            <w:tcW w:w="936" w:type="dxa"/>
-            <w:tcBorders>
-              <w:top w:val="single" w:sz="4" w:space="0" w:color="auto"/>
-              <w:left w:val="single" w:sz="4" w:space="0" w:color="auto"/>
-              <w:bottom w:val="single" w:sz="4" w:space="0" w:color="auto"/>
-              <w:right w:val="single" w:sz="4" w:space="0" w:color="auto"/>
-            </w:tcBorders>
-            <w:shd w:val="clear" w:color="000000" w:fill="A9D08E"/>
-            <w:noWrap/>
-            <w:vAlign w:val="bottom"/>
-            <w:hideMark/>
-          </w:tcPr>
-          <w:p>
-            <w:pPr>
-              <w:spacing w:after="0" w:line="240" w:lineRule="auto"/>
-              <w:rPr>
-                <w:rFonts w:eastAsia="Times New Roman" w:cs="Times New Roman"/>
-                <w:color w:val="000000"/>
-              </w:rPr>
-            </w:pPr>
-            <w:r>
-              <w:rPr>
-                <w:rFonts w:eastAsia="Times New Roman" w:cs="Times New Roman"/>
-                <w:color w:val="000000"/>
-              </w:rPr>
-              <w:t> </w:t>
-            </w:r>
-          </w:p>
-        </w:tc>
-        <w:tc>
-          <w:tcPr>
-            <w:tcW w:w="936" w:type="dxa"/>
-            <w:tcBorders>
-              <w:top w:val="single" w:sz="4" w:space="0" w:color="auto"/>
-              <w:left w:val="nil"/>
-              <w:bottom w:val="single" w:sz="4" w:space="0" w:color="auto"/>
-              <w:right w:val="single" w:sz="4" w:space="0" w:color="auto"/>
-            </w:tcBorders>
-            <w:shd w:val="clear" w:color="000000" w:fill="A9D08E"/>
-            <w:noWrap/>
-            <w:vAlign w:val="bottom"/>
-            <w:hideMark/>
-          </w:tcPr>
-          <w:p>
-            <w:pPr>
-              <w:spacing w:after="0" w:line="240" w:lineRule="auto"/>
-              <w:rPr>
-                <w:rFonts w:eastAsia="Times New Roman" w:cs="Times New Roman"/>
-                <w:color w:val="000000"/>
-              </w:rPr>
-            </w:pPr>
-            <w:r>
-              <w:rPr>
-                <w:rFonts w:eastAsia="Times New Roman" w:cs="Times New Roman"/>
-                <w:color w:val="000000"/>
-              </w:rPr>
-              <w:t> </w:t>
-            </w:r>
-          </w:p>
-        </w:tc>
-        <w:tc>
-          <w:tcPr>
-            <w:tcW w:w="936" w:type="dxa"/>
-            <w:tcBorders>
-              <w:top w:val="single" w:sz="4" w:space="0" w:color="auto"/>
-              <w:left w:val="nil"/>
-              <w:bottom w:val="single" w:sz="4" w:space="0" w:color="auto"/>
-              <w:right w:val="single" w:sz="4" w:space="0" w:color="auto"/>
-            </w:tcBorders>
-            <w:shd w:val="clear" w:color="000000" w:fill="A9D08E"/>
-            <w:noWrap/>
-            <w:vAlign w:val="bottom"/>
-            <w:hideMark/>
-          </w:tcPr>
-          <w:p>
-            <w:pPr>
-              <w:spacing w:after="0" w:line="240" w:lineRule="auto"/>
-              <w:rPr>
-                <w:rFonts w:eastAsia="Times New Roman" w:cs="Times New Roman"/>
-                <w:color w:val="000000"/>
-              </w:rPr>
-            </w:pPr>
-            <w:r>
-              <w:rPr>
-                <w:rFonts w:eastAsia="Times New Roman" w:cs="Times New Roman"/>
-                <w:color w:val="000000"/>
-              </w:rPr>
-              <w:t> </w:t>
-            </w:r>
-          </w:p>
-        </w:tc>
-        <w:tc>
-          <w:tcPr>
-            <w:tcW w:w="936" w:type="dxa"/>
-            <w:tcBorders>
-              <w:top w:val="single" w:sz="4" w:space="0" w:color="auto"/>
-              <w:left w:val="nil"/>
-              <w:bottom w:val="single" w:sz="4" w:space="0" w:color="auto"/>
-              <w:right w:val="single" w:sz="4" w:space="0" w:color="auto"/>
-            </w:tcBorders>
-            <w:shd w:val="clear" w:color="000000" w:fill="C00000"/>
-            <w:noWrap/>
-            <w:vAlign w:val="bottom"/>
-            <w:hideMark/>
-          </w:tcPr>
-          <w:p>
-            <w:pPr>
-              <w:spacing w:after="0" w:line="240" w:lineRule="auto"/>
-              <w:jc w:val="center"/>
-              <w:rPr>
-                <w:rFonts w:eastAsia="Times New Roman" w:cs="Times New Roman"/>
-                <w:color w:val="000000"/>
-              </w:rPr>
-            </w:pPr>
-            <w:r>
-              <w:rPr>
-                <w:rFonts w:eastAsia="Times New Roman" w:cs="Times New Roman"/>
-                <w:color w:val="000000"/>
-              </w:rPr>
-              <w:t> </w:t>
-            </w:r>
-          </w:p>
-        </w:tc>
-        <w:tc>
-          <w:tcPr>
-            <w:tcW w:w="936" w:type="dxa"/>
-            <w:tcBorders>
-              <w:top w:val="single" w:sz="4" w:space="0" w:color="auto"/>
-              <w:left w:val="nil"/>
-              <w:bottom w:val="single" w:sz="4" w:space="0" w:color="auto"/>
-              <w:right w:val="single" w:sz="4" w:space="0" w:color="auto"/>
-            </w:tcBorders>
-            <w:shd w:val="clear" w:color="000000" w:fill="C00000"/>
-            <w:noWrap/>
-            <w:vAlign w:val="bottom"/>
-            <w:hideMark/>
-          </w:tcPr>
-          <w:p>
-            <w:pPr>
-              <w:spacing w:after="0" w:line="240" w:lineRule="auto"/>
-              <w:jc w:val="center"/>
-              <w:rPr>
-                <w:rFonts w:eastAsia="Times New Roman" w:cs="Times New Roman"/>
-                <w:color w:val="000000"/>
-              </w:rPr>
-            </w:pPr>
-            <w:r>
-              <w:rPr>
-                <w:rFonts w:eastAsia="Times New Roman" w:cs="Times New Roman"/>
-                <w:color w:val="000000"/>
-              </w:rPr>
-              <w:t> </w:t>
-            </w:r>
-          </w:p>
-        </w:tc>
-        <w:tc>
-          <w:tcPr>
-            <w:tcW w:w="936" w:type="dxa"/>
-            <w:tcBorders>
-              <w:top w:val="single" w:sz="4" w:space="0" w:color="auto"/>
-              <w:left w:val="nil"/>
-              <w:bottom w:val="single" w:sz="4" w:space="0" w:color="auto"/>
-              <w:right w:val="single" w:sz="4" w:space="0" w:color="auto"/>
-            </w:tcBorders>
-            <w:shd w:val="clear" w:color="000000" w:fill="C00000"/>
-            <w:noWrap/>
-            <w:vAlign w:val="bottom"/>
-            <w:hideMark/>
-          </w:tcPr>
-          <w:p>
-            <w:pPr>
-              <w:spacing w:after="0" w:line="240" w:lineRule="auto"/>
-              <w:jc w:val="center"/>
-              <w:rPr>
-                <w:rFonts w:eastAsia="Times New Roman" w:cs="Times New Roman"/>
-                <w:color w:val="000000"/>
-              </w:rPr>
-            </w:pPr>
-            <w:r>
-              <w:rPr>
-                <w:rFonts w:eastAsia="Times New Roman" w:cs="Times New Roman"/>
-                <w:color w:val="000000"/>
-              </w:rPr>
-              <w:t> </w:t>
-            </w:r>
-          </w:p>
-        </w:tc>
-        <w:tc>
-          <w:tcPr>
-            <w:tcW w:w="936" w:type="dxa"/>
-            <w:tcBorders>
-              <w:top w:val="single" w:sz="4" w:space="0" w:color="auto"/>
-              <w:left w:val="nil"/>
-              <w:bottom w:val="single" w:sz="4" w:space="0" w:color="auto"/>
-              <w:right w:val="single" w:sz="4" w:space="0" w:color="auto"/>
-            </w:tcBorders>
-            <w:shd w:val="clear" w:color="000000" w:fill="C00000"/>
-            <w:noWrap/>
-            <w:vAlign w:val="bottom"/>
-            <w:hideMark/>
-          </w:tcPr>
-          <w:p>
-            <w:pPr>
-              <w:spacing w:after="0" w:line="240" w:lineRule="auto"/>
-              <w:jc w:val="center"/>
-              <w:rPr>
-                <w:rFonts w:eastAsia="Times New Roman" w:cs="Times New Roman"/>
-                <w:color w:val="000000"/>
-              </w:rPr>
-            </w:pPr>
-            <w:r>
-              <w:rPr>
-                <w:rFonts w:eastAsia="Times New Roman" w:cs="Times New Roman"/>
-                <w:color w:val="000000"/>
-              </w:rPr>
-              <w:t> </w:t>
-            </w:r>
-          </w:p>
-        </w:tc>
-        <w:tc>
-          <w:tcPr>
-            <w:tcW w:w="936" w:type="dxa"/>
-            <w:tcBorders>
-              <w:top w:val="single" w:sz="4" w:space="0" w:color="auto"/>
-              <w:left w:val="nil"/>
-              <w:bottom w:val="single" w:sz="4" w:space="0" w:color="auto"/>
-              <w:right w:val="single" w:sz="4" w:space="0" w:color="auto"/>
-            </w:tcBorders>
-            <w:shd w:val="clear" w:color="000000" w:fill="C00000"/>
-            <w:noWrap/>
-            <w:vAlign w:val="bottom"/>
-            <w:hideMark/>
-          </w:tcPr>
-          <w:p>
-            <w:pPr>
-              <w:spacing w:after="0" w:line="240" w:lineRule="auto"/>
-              <w:jc w:val="center"/>
-              <w:rPr>
-                <w:rFonts w:eastAsia="Times New Roman" w:cs="Times New Roman"/>
-                <w:color w:val="000000"/>
-              </w:rPr>
-            </w:pPr>
-            <w:r>
-              <w:rPr>
-                <w:rFonts w:eastAsia="Times New Roman" w:cs="Times New Roman"/>
-                <w:color w:val="000000"/>
-              </w:rPr>
-              <w:t> </w:t>
-            </w:r>
-          </w:p>
-        </w:tc>
-      </w:tr>
-      <w:tr>
-        <w:trPr>
-          <w:trHeight w:val="375"/>
-          <w:jc w:val="center"/>
-        </w:trPr>
-        <w:tc>
-          <w:tcPr>
-            <w:tcW w:w="1600" w:type="dxa"/>
-            <w:tcBorders>
-              <w:top w:val="nil"/>
-              <w:left w:val="nil"/>
-              <w:bottom w:val="nil"/>
-              <w:right w:val="nil"/>
-            </w:tcBorders>
-            <w:shd w:val="clear" w:color="auto" w:fill="auto"/>
-            <w:noWrap/>
-            <w:vAlign w:val="center"/>
-            <w:hideMark/>
-          </w:tcPr>
-          <w:p>
-            <w:pPr>
-              <w:spacing w:after="0" w:line="240" w:lineRule="auto"/>
-              <w:jc w:val="center"/>
-              <w:rPr>
-                <w:rFonts w:eastAsia="Times New Roman" w:cstheme="minorHAnsi"/>
-                <w:b/>
-                <w:bCs/>
-                <w:color w:val="000000"/>
-                <w:szCs w:val="24"/>
-              </w:rPr>
-            </w:pPr>
-            <w:r>
-              <w:rPr>
-                <w:rFonts w:eastAsia="Times New Roman" w:cstheme="minorHAnsi"/>
-                <w:b/>
-                <w:bCs/>
-                <w:color w:val="000000"/>
-                <w:szCs w:val="24"/>
-              </w:rPr>
-              <w:t>SMA Ext.</w:t>
-            </w:r>
-          </w:p>
-        </w:tc>
-        <w:tc>
-          <w:tcPr>
-            <w:tcW w:w="936" w:type="dxa"/>
-            <w:tcBorders>
-              <w:top w:val="nil"/>
-              <w:left w:val="single" w:sz="4" w:space="0" w:color="auto"/>
-              <w:bottom w:val="single" w:sz="4" w:space="0" w:color="auto"/>
-              <w:right w:val="single" w:sz="4" w:space="0" w:color="auto"/>
-            </w:tcBorders>
-            <w:shd w:val="clear" w:color="000000" w:fill="A9D08E"/>
-            <w:noWrap/>
-            <w:vAlign w:val="bottom"/>
-            <w:hideMark/>
-          </w:tcPr>
-          <w:p>
-            <w:pPr>
-              <w:spacing w:after="0" w:line="240" w:lineRule="auto"/>
-              <w:rPr>
-                <w:rFonts w:eastAsia="Times New Roman" w:cs="Times New Roman"/>
-                <w:color w:val="000000"/>
-              </w:rPr>
-            </w:pPr>
-            <w:r>
-              <w:rPr>
-                <w:rFonts w:eastAsia="Times New Roman" w:cs="Times New Roman"/>
-                <w:color w:val="000000"/>
-              </w:rPr>
-              <w:t> </w:t>
-            </w:r>
-          </w:p>
-        </w:tc>
-        <w:tc>
-          <w:tcPr>
-            <w:tcW w:w="936" w:type="dxa"/>
-            <w:tcBorders>
-              <w:top w:val="nil"/>
-              <w:left w:val="nil"/>
-              <w:bottom w:val="single" w:sz="4" w:space="0" w:color="auto"/>
-              <w:right w:val="single" w:sz="4" w:space="0" w:color="auto"/>
-            </w:tcBorders>
-            <w:shd w:val="clear" w:color="000000" w:fill="A9D08E"/>
-            <w:noWrap/>
-            <w:vAlign w:val="bottom"/>
-            <w:hideMark/>
-          </w:tcPr>
-          <w:p>
-            <w:pPr>
-              <w:spacing w:after="0" w:line="240" w:lineRule="auto"/>
-              <w:rPr>
-                <w:rFonts w:eastAsia="Times New Roman" w:cs="Times New Roman"/>
-                <w:color w:val="000000"/>
-              </w:rPr>
-            </w:pPr>
-            <w:r>
-              <w:rPr>
-                <w:rFonts w:eastAsia="Times New Roman" w:cs="Times New Roman"/>
-                <w:color w:val="000000"/>
-              </w:rPr>
-              <w:t> </w:t>
-            </w:r>
-          </w:p>
-        </w:tc>
-        <w:tc>
-          <w:tcPr>
-            <w:tcW w:w="936" w:type="dxa"/>
-            <w:tcBorders>
-              <w:top w:val="nil"/>
-              <w:left w:val="nil"/>
-              <w:bottom w:val="single" w:sz="4" w:space="0" w:color="auto"/>
-              <w:right w:val="single" w:sz="4" w:space="0" w:color="auto"/>
-            </w:tcBorders>
-            <w:shd w:val="clear" w:color="000000" w:fill="A9D08E"/>
-            <w:noWrap/>
-            <w:vAlign w:val="bottom"/>
-            <w:hideMark/>
-          </w:tcPr>
-          <w:p>
-            <w:pPr>
-              <w:spacing w:after="0" w:line="240" w:lineRule="auto"/>
-              <w:rPr>
-                <w:rFonts w:eastAsia="Times New Roman" w:cs="Times New Roman"/>
-                <w:color w:val="000000"/>
-              </w:rPr>
-            </w:pPr>
-            <w:r>
-              <w:rPr>
-                <w:rFonts w:eastAsia="Times New Roman" w:cs="Times New Roman"/>
-                <w:color w:val="000000"/>
-              </w:rPr>
-              <w:t> </w:t>
-            </w:r>
-          </w:p>
-        </w:tc>
-        <w:tc>
-          <w:tcPr>
-            <w:tcW w:w="936" w:type="dxa"/>
-            <w:tcBorders>
-              <w:top w:val="nil"/>
-              <w:left w:val="nil"/>
-              <w:bottom w:val="single" w:sz="4" w:space="0" w:color="auto"/>
-              <w:right w:val="single" w:sz="4" w:space="0" w:color="auto"/>
-            </w:tcBorders>
-            <w:shd w:val="clear" w:color="000000" w:fill="C00000"/>
-            <w:noWrap/>
-            <w:vAlign w:val="bottom"/>
-            <w:hideMark/>
-          </w:tcPr>
-          <w:p>
-            <w:pPr>
-              <w:spacing w:after="0" w:line="240" w:lineRule="auto"/>
-              <w:jc w:val="center"/>
-              <w:rPr>
-                <w:rFonts w:eastAsia="Times New Roman" w:cs="Times New Roman"/>
-                <w:color w:val="000000"/>
-              </w:rPr>
-            </w:pPr>
-            <w:r>
-              <w:rPr>
-                <w:rFonts w:eastAsia="Times New Roman" w:cs="Times New Roman"/>
-                <w:color w:val="000000"/>
-              </w:rPr>
-              <w:t> </w:t>
-            </w:r>
-          </w:p>
-        </w:tc>
-        <w:tc>
-          <w:tcPr>
-            <w:tcW w:w="936" w:type="dxa"/>
-            <w:tcBorders>
-              <w:top w:val="nil"/>
-              <w:left w:val="nil"/>
-              <w:bottom w:val="single" w:sz="4" w:space="0" w:color="auto"/>
-              <w:right w:val="single" w:sz="4" w:space="0" w:color="auto"/>
-            </w:tcBorders>
-            <w:shd w:val="clear" w:color="000000" w:fill="C00000"/>
-            <w:noWrap/>
-            <w:vAlign w:val="bottom"/>
-            <w:hideMark/>
-          </w:tcPr>
-          <w:p>
-            <w:pPr>
-              <w:spacing w:after="0" w:line="240" w:lineRule="auto"/>
-              <w:jc w:val="center"/>
-              <w:rPr>
-                <w:rFonts w:eastAsia="Times New Roman" w:cs="Times New Roman"/>
-                <w:color w:val="000000"/>
-              </w:rPr>
-            </w:pPr>
-            <w:r>
-              <w:rPr>
-                <w:rFonts w:eastAsia="Times New Roman" w:cs="Times New Roman"/>
-                <w:color w:val="000000"/>
-              </w:rPr>
-              <w:t> </w:t>
-            </w:r>
-          </w:p>
-        </w:tc>
-        <w:tc>
-          <w:tcPr>
-            <w:tcW w:w="936" w:type="dxa"/>
-            <w:tcBorders>
-              <w:top w:val="nil"/>
-              <w:left w:val="nil"/>
-              <w:bottom w:val="single" w:sz="4" w:space="0" w:color="auto"/>
-              <w:right w:val="single" w:sz="4" w:space="0" w:color="auto"/>
-            </w:tcBorders>
-            <w:shd w:val="clear" w:color="000000" w:fill="C00000"/>
-            <w:noWrap/>
-            <w:vAlign w:val="bottom"/>
-            <w:hideMark/>
-          </w:tcPr>
-          <w:p>
-            <w:pPr>
-              <w:spacing w:after="0" w:line="240" w:lineRule="auto"/>
-              <w:jc w:val="center"/>
-              <w:rPr>
-                <w:rFonts w:eastAsia="Times New Roman" w:cs="Times New Roman"/>
-                <w:color w:val="000000"/>
-              </w:rPr>
-            </w:pPr>
-            <w:r>
-              <w:rPr>
-                <w:rFonts w:eastAsia="Times New Roman" w:cs="Times New Roman"/>
-                <w:color w:val="000000"/>
-              </w:rPr>
-              <w:t> </w:t>
-            </w:r>
-          </w:p>
-        </w:tc>
-        <w:tc>
-          <w:tcPr>
-            <w:tcW w:w="936" w:type="dxa"/>
-            <w:tcBorders>
-              <w:top w:val="nil"/>
-              <w:left w:val="nil"/>
-              <w:bottom w:val="single" w:sz="4" w:space="0" w:color="auto"/>
-              <w:right w:val="single" w:sz="4" w:space="0" w:color="auto"/>
-            </w:tcBorders>
-            <w:shd w:val="clear" w:color="000000" w:fill="A9D08E"/>
-            <w:noWrap/>
-            <w:vAlign w:val="bottom"/>
-            <w:hideMark/>
-          </w:tcPr>
-          <w:p>
-            <w:pPr>
-              <w:spacing w:after="0" w:line="240" w:lineRule="auto"/>
-              <w:rPr>
-                <w:rFonts w:eastAsia="Times New Roman" w:cs="Times New Roman"/>
-                <w:color w:val="000000"/>
-              </w:rPr>
-            </w:pPr>
-            <w:r>
-              <w:rPr>
-                <w:rFonts w:eastAsia="Times New Roman" w:cs="Times New Roman"/>
-                <w:color w:val="000000"/>
-              </w:rPr>
-              <w:t> </w:t>
-            </w:r>
-          </w:p>
-        </w:tc>
-        <w:tc>
-          <w:tcPr>
-            <w:tcW w:w="936" w:type="dxa"/>
-            <w:tcBorders>
-              <w:top w:val="nil"/>
-              <w:left w:val="nil"/>
-              <w:bottom w:val="single" w:sz="4" w:space="0" w:color="auto"/>
-              <w:right w:val="single" w:sz="4" w:space="0" w:color="auto"/>
-            </w:tcBorders>
-            <w:shd w:val="clear" w:color="000000" w:fill="A9D08E"/>
-            <w:noWrap/>
-            <w:vAlign w:val="bottom"/>
-            <w:hideMark/>
-          </w:tcPr>
-          <w:p>
-            <w:pPr>
-              <w:spacing w:after="0" w:line="240" w:lineRule="auto"/>
-              <w:rPr>
-                <w:rFonts w:eastAsia="Times New Roman" w:cs="Times New Roman"/>
-                <w:color w:val="000000"/>
-              </w:rPr>
-            </w:pPr>
-            <w:r>
-              <w:rPr>
-                <w:rFonts w:eastAsia="Times New Roman" w:cs="Times New Roman"/>
-                <w:color w:val="000000"/>
-              </w:rPr>
-              <w:t> </w:t>
-            </w:r>
-          </w:p>
-        </w:tc>
-      </w:tr>
-      <w:tr>
-        <w:trPr>
-          <w:trHeight w:val="375"/>
-          <w:jc w:val="center"/>
-        </w:trPr>
-        <w:tc>
-          <w:tcPr>
-            <w:tcW w:w="1600" w:type="dxa"/>
-            <w:tcBorders>
-              <w:top w:val="nil"/>
-              <w:left w:val="nil"/>
-              <w:bottom w:val="nil"/>
-              <w:right w:val="nil"/>
-            </w:tcBorders>
-            <w:shd w:val="clear" w:color="auto" w:fill="auto"/>
-            <w:noWrap/>
-            <w:vAlign w:val="center"/>
-            <w:hideMark/>
-          </w:tcPr>
-          <w:p>
-            <w:pPr>
-              <w:spacing w:after="0" w:line="240" w:lineRule="auto"/>
-              <w:jc w:val="center"/>
-              <w:rPr>
-                <w:rFonts w:eastAsia="Times New Roman" w:cstheme="minorHAnsi"/>
-                <w:b/>
-                <w:bCs/>
-                <w:color w:val="000000"/>
-                <w:szCs w:val="24"/>
-              </w:rPr>
-            </w:pPr>
-            <w:r>
-              <w:rPr>
-                <w:rFonts w:eastAsia="Times New Roman" w:cstheme="minorHAnsi"/>
-                <w:b/>
-                <w:bCs/>
-                <w:color w:val="000000"/>
-                <w:szCs w:val="24"/>
-              </w:rPr>
-              <w:t>Ottens</w:t>
-            </w:r>
-          </w:p>
-        </w:tc>
-        <w:tc>
-          <w:tcPr>
-            <w:tcW w:w="936" w:type="dxa"/>
-            <w:tcBorders>
-              <w:top w:val="nil"/>
-              <w:left w:val="single" w:sz="4" w:space="0" w:color="auto"/>
-              <w:bottom w:val="single" w:sz="4" w:space="0" w:color="auto"/>
-              <w:right w:val="single" w:sz="4" w:space="0" w:color="auto"/>
-            </w:tcBorders>
-            <w:shd w:val="clear" w:color="000000" w:fill="A9D08E"/>
-            <w:noWrap/>
-            <w:vAlign w:val="bottom"/>
-            <w:hideMark/>
-          </w:tcPr>
-          <w:p>
-            <w:pPr>
-              <w:spacing w:after="0" w:line="240" w:lineRule="auto"/>
-              <w:rPr>
-                <w:rFonts w:eastAsia="Times New Roman" w:cs="Times New Roman"/>
-                <w:color w:val="000000"/>
-              </w:rPr>
-            </w:pPr>
-            <w:r>
-              <w:rPr>
-                <w:rFonts w:eastAsia="Times New Roman" w:cs="Times New Roman"/>
-                <w:color w:val="000000"/>
-              </w:rPr>
-              <w:t> </w:t>
-            </w:r>
-          </w:p>
-        </w:tc>
-        <w:tc>
-          <w:tcPr>
-            <w:tcW w:w="936" w:type="dxa"/>
-            <w:tcBorders>
-              <w:top w:val="nil"/>
-              <w:left w:val="nil"/>
-              <w:bottom w:val="single" w:sz="4" w:space="0" w:color="auto"/>
-              <w:right w:val="single" w:sz="4" w:space="0" w:color="auto"/>
-            </w:tcBorders>
-            <w:shd w:val="clear" w:color="000000" w:fill="A9D08E"/>
-            <w:noWrap/>
-            <w:vAlign w:val="bottom"/>
-            <w:hideMark/>
-          </w:tcPr>
-          <w:p>
-            <w:pPr>
-              <w:spacing w:after="0" w:line="240" w:lineRule="auto"/>
-              <w:rPr>
-                <w:rFonts w:eastAsia="Times New Roman" w:cs="Times New Roman"/>
-                <w:color w:val="000000"/>
-              </w:rPr>
-            </w:pPr>
-            <w:r>
-              <w:rPr>
-                <w:rFonts w:eastAsia="Times New Roman" w:cs="Times New Roman"/>
-                <w:color w:val="000000"/>
-              </w:rPr>
-              <w:t> </w:t>
-            </w:r>
-          </w:p>
-        </w:tc>
-        <w:tc>
-          <w:tcPr>
-            <w:tcW w:w="936" w:type="dxa"/>
-            <w:tcBorders>
-              <w:top w:val="nil"/>
-              <w:left w:val="nil"/>
-              <w:bottom w:val="single" w:sz="4" w:space="0" w:color="auto"/>
-              <w:right w:val="single" w:sz="4" w:space="0" w:color="auto"/>
-            </w:tcBorders>
-            <w:shd w:val="clear" w:color="000000" w:fill="A9D08E"/>
-            <w:noWrap/>
-            <w:vAlign w:val="bottom"/>
-            <w:hideMark/>
-          </w:tcPr>
-          <w:p>
-            <w:pPr>
-              <w:spacing w:after="0" w:line="240" w:lineRule="auto"/>
-              <w:rPr>
-                <w:rFonts w:eastAsia="Times New Roman" w:cs="Times New Roman"/>
-                <w:color w:val="000000"/>
-              </w:rPr>
-            </w:pPr>
-            <w:r>
-              <w:rPr>
-                <w:rFonts w:eastAsia="Times New Roman" w:cs="Times New Roman"/>
-                <w:color w:val="000000"/>
-              </w:rPr>
-              <w:t> </w:t>
-            </w:r>
-          </w:p>
-        </w:tc>
-        <w:tc>
-          <w:tcPr>
-            <w:tcW w:w="936" w:type="dxa"/>
-            <w:tcBorders>
-              <w:top w:val="nil"/>
-              <w:left w:val="nil"/>
-              <w:bottom w:val="single" w:sz="4" w:space="0" w:color="auto"/>
-              <w:right w:val="single" w:sz="4" w:space="0" w:color="auto"/>
-            </w:tcBorders>
-            <w:shd w:val="clear" w:color="000000" w:fill="A9D08E"/>
-            <w:noWrap/>
-            <w:vAlign w:val="bottom"/>
-            <w:hideMark/>
-          </w:tcPr>
-          <w:p>
-            <w:pPr>
-              <w:spacing w:after="0" w:line="240" w:lineRule="auto"/>
-              <w:rPr>
-                <w:rFonts w:eastAsia="Times New Roman" w:cs="Times New Roman"/>
-                <w:color w:val="000000"/>
-              </w:rPr>
-            </w:pPr>
-            <w:r>
-              <w:rPr>
-                <w:rFonts w:eastAsia="Times New Roman" w:cs="Times New Roman"/>
-                <w:color w:val="000000"/>
-              </w:rPr>
-              <w:t> </w:t>
-            </w:r>
-          </w:p>
-        </w:tc>
-        <w:tc>
-          <w:tcPr>
-            <w:tcW w:w="936" w:type="dxa"/>
-            <w:tcBorders>
-              <w:top w:val="nil"/>
-              <w:left w:val="nil"/>
-              <w:bottom w:val="single" w:sz="4" w:space="0" w:color="auto"/>
-              <w:right w:val="single" w:sz="4" w:space="0" w:color="auto"/>
-            </w:tcBorders>
-            <w:shd w:val="clear" w:color="000000" w:fill="A9D08E"/>
-            <w:noWrap/>
-            <w:vAlign w:val="bottom"/>
-            <w:hideMark/>
-          </w:tcPr>
-          <w:p>
-            <w:pPr>
-              <w:spacing w:after="0" w:line="240" w:lineRule="auto"/>
-              <w:rPr>
-                <w:rFonts w:eastAsia="Times New Roman" w:cs="Times New Roman"/>
-                <w:color w:val="000000"/>
-              </w:rPr>
-            </w:pPr>
-            <w:r>
-              <w:rPr>
-                <w:rFonts w:eastAsia="Times New Roman" w:cs="Times New Roman"/>
-                <w:color w:val="000000"/>
-              </w:rPr>
-              <w:t> </w:t>
-            </w:r>
-          </w:p>
-        </w:tc>
-        <w:tc>
-          <w:tcPr>
-            <w:tcW w:w="936" w:type="dxa"/>
-            <w:tcBorders>
-              <w:top w:val="nil"/>
-              <w:left w:val="nil"/>
-              <w:bottom w:val="single" w:sz="4" w:space="0" w:color="auto"/>
-              <w:right w:val="single" w:sz="4" w:space="0" w:color="auto"/>
-            </w:tcBorders>
-            <w:shd w:val="clear" w:color="000000" w:fill="C00000"/>
-            <w:noWrap/>
-            <w:vAlign w:val="bottom"/>
-            <w:hideMark/>
-          </w:tcPr>
-          <w:p>
-            <w:pPr>
-              <w:spacing w:after="0" w:line="240" w:lineRule="auto"/>
-              <w:jc w:val="center"/>
-              <w:rPr>
-                <w:rFonts w:eastAsia="Times New Roman" w:cs="Times New Roman"/>
-                <w:color w:val="000000"/>
-              </w:rPr>
-            </w:pPr>
-            <w:r>
-              <w:rPr>
-                <w:rFonts w:eastAsia="Times New Roman" w:cs="Times New Roman"/>
-                <w:color w:val="000000"/>
-              </w:rPr>
-              <w:t> </w:t>
-            </w:r>
-          </w:p>
-        </w:tc>
-        <w:tc>
-          <w:tcPr>
-            <w:tcW w:w="936" w:type="dxa"/>
-            <w:tcBorders>
-              <w:top w:val="nil"/>
-              <w:left w:val="nil"/>
-              <w:bottom w:val="single" w:sz="4" w:space="0" w:color="auto"/>
-              <w:right w:val="single" w:sz="4" w:space="0" w:color="auto"/>
-            </w:tcBorders>
-            <w:shd w:val="clear" w:color="000000" w:fill="C00000"/>
-            <w:noWrap/>
-            <w:vAlign w:val="bottom"/>
-            <w:hideMark/>
-          </w:tcPr>
-          <w:p>
-            <w:pPr>
-              <w:spacing w:after="0" w:line="240" w:lineRule="auto"/>
-              <w:jc w:val="center"/>
-              <w:rPr>
-                <w:rFonts w:eastAsia="Times New Roman" w:cs="Times New Roman"/>
-                <w:color w:val="000000"/>
-              </w:rPr>
-            </w:pPr>
-            <w:r>
-              <w:rPr>
-                <w:rFonts w:eastAsia="Times New Roman" w:cs="Times New Roman"/>
-                <w:color w:val="000000"/>
-              </w:rPr>
-              <w:t> </w:t>
-            </w:r>
-          </w:p>
-        </w:tc>
-        <w:tc>
-          <w:tcPr>
-            <w:tcW w:w="936" w:type="dxa"/>
-            <w:tcBorders>
-              <w:top w:val="nil"/>
-              <w:left w:val="nil"/>
-              <w:bottom w:val="single" w:sz="4" w:space="0" w:color="auto"/>
-              <w:right w:val="single" w:sz="4" w:space="0" w:color="auto"/>
-            </w:tcBorders>
-            <w:shd w:val="clear" w:color="000000" w:fill="C00000"/>
-            <w:noWrap/>
-            <w:vAlign w:val="bottom"/>
-            <w:hideMark/>
-          </w:tcPr>
-          <w:p>
-            <w:pPr>
-              <w:spacing w:after="0" w:line="240" w:lineRule="auto"/>
-              <w:jc w:val="center"/>
-              <w:rPr>
-                <w:rFonts w:eastAsia="Times New Roman" w:cs="Times New Roman"/>
-                <w:color w:val="000000"/>
-              </w:rPr>
-            </w:pPr>
-            <w:r>
-              <w:rPr>
-                <w:rFonts w:eastAsia="Times New Roman" w:cs="Times New Roman"/>
-                <w:color w:val="000000"/>
-              </w:rPr>
-              <w:t> </w:t>
-            </w:r>
-          </w:p>
-        </w:tc>
-      </w:tr>
-      <w:tr>
-        <w:trPr>
-          <w:trHeight w:val="375"/>
-          <w:jc w:val="center"/>
-        </w:trPr>
-        <w:tc>
-          <w:tcPr>
-            <w:tcW w:w="1600" w:type="dxa"/>
-            <w:tcBorders>
-              <w:top w:val="nil"/>
-              <w:left w:val="nil"/>
-              <w:bottom w:val="nil"/>
-              <w:right w:val="nil"/>
-            </w:tcBorders>
-            <w:shd w:val="clear" w:color="auto" w:fill="auto"/>
-            <w:noWrap/>
-            <w:vAlign w:val="center"/>
-            <w:hideMark/>
-          </w:tcPr>
-          <w:p>
-            <w:pPr>
-              <w:spacing w:after="0" w:line="240" w:lineRule="auto"/>
-              <w:jc w:val="center"/>
-              <w:rPr>
-                <w:rFonts w:eastAsia="Times New Roman" w:cstheme="minorHAnsi"/>
-                <w:b/>
-                <w:bCs/>
-                <w:color w:val="000000"/>
-                <w:szCs w:val="24"/>
-              </w:rPr>
-            </w:pPr>
-            <w:r>
-              <w:rPr>
-                <w:rFonts w:eastAsia="Times New Roman" w:cstheme="minorHAnsi"/>
-                <w:b/>
-                <w:bCs/>
-                <w:color w:val="000000"/>
-                <w:szCs w:val="24"/>
-              </w:rPr>
-              <w:t>Ottens Ext.</w:t>
-            </w:r>
-          </w:p>
-        </w:tc>
-        <w:tc>
-          <w:tcPr>
-            <w:tcW w:w="936" w:type="dxa"/>
-            <w:tcBorders>
-              <w:top w:val="nil"/>
-              <w:left w:val="single" w:sz="4" w:space="0" w:color="auto"/>
-              <w:bottom w:val="single" w:sz="4" w:space="0" w:color="auto"/>
-              <w:right w:val="single" w:sz="4" w:space="0" w:color="auto"/>
-            </w:tcBorders>
-            <w:shd w:val="clear" w:color="000000" w:fill="A9D08E"/>
-            <w:noWrap/>
-            <w:vAlign w:val="bottom"/>
-            <w:hideMark/>
-          </w:tcPr>
-          <w:p>
-            <w:pPr>
-              <w:spacing w:after="0" w:line="240" w:lineRule="auto"/>
-              <w:rPr>
-                <w:rFonts w:eastAsia="Times New Roman" w:cs="Times New Roman"/>
-                <w:color w:val="000000"/>
-              </w:rPr>
-            </w:pPr>
-            <w:r>
-              <w:rPr>
-                <w:rFonts w:eastAsia="Times New Roman" w:cs="Times New Roman"/>
-                <w:color w:val="000000"/>
-              </w:rPr>
-              <w:t> </w:t>
-            </w:r>
-          </w:p>
-        </w:tc>
-        <w:tc>
-          <w:tcPr>
-            <w:tcW w:w="936" w:type="dxa"/>
-            <w:tcBorders>
-              <w:top w:val="nil"/>
-              <w:left w:val="nil"/>
-              <w:bottom w:val="single" w:sz="4" w:space="0" w:color="auto"/>
-              <w:right w:val="single" w:sz="4" w:space="0" w:color="auto"/>
-            </w:tcBorders>
-            <w:shd w:val="clear" w:color="000000" w:fill="A9D08E"/>
-            <w:noWrap/>
-            <w:vAlign w:val="bottom"/>
-            <w:hideMark/>
-          </w:tcPr>
-          <w:p>
-            <w:pPr>
-              <w:spacing w:after="0" w:line="240" w:lineRule="auto"/>
-              <w:rPr>
-                <w:rFonts w:eastAsia="Times New Roman" w:cs="Times New Roman"/>
-                <w:color w:val="000000"/>
-              </w:rPr>
-            </w:pPr>
-            <w:r>
-              <w:rPr>
-                <w:rFonts w:eastAsia="Times New Roman" w:cs="Times New Roman"/>
-                <w:color w:val="000000"/>
-              </w:rPr>
-              <w:t> </w:t>
-            </w:r>
-          </w:p>
-        </w:tc>
-        <w:tc>
-          <w:tcPr>
-            <w:tcW w:w="936" w:type="dxa"/>
-            <w:tcBorders>
-              <w:top w:val="nil"/>
-              <w:left w:val="nil"/>
-              <w:bottom w:val="single" w:sz="4" w:space="0" w:color="auto"/>
-              <w:right w:val="single" w:sz="4" w:space="0" w:color="auto"/>
-            </w:tcBorders>
-            <w:shd w:val="clear" w:color="000000" w:fill="A9D08E"/>
-            <w:noWrap/>
-            <w:vAlign w:val="bottom"/>
-            <w:hideMark/>
-          </w:tcPr>
-          <w:p>
-            <w:pPr>
-              <w:spacing w:after="0" w:line="240" w:lineRule="auto"/>
-              <w:rPr>
-                <w:rFonts w:eastAsia="Times New Roman" w:cs="Times New Roman"/>
-                <w:color w:val="000000"/>
-              </w:rPr>
-            </w:pPr>
-            <w:r>
-              <w:rPr>
-                <w:rFonts w:eastAsia="Times New Roman" w:cs="Times New Roman"/>
-                <w:color w:val="000000"/>
-              </w:rPr>
-              <w:t> </w:t>
-            </w:r>
-          </w:p>
-        </w:tc>
-        <w:tc>
-          <w:tcPr>
-            <w:tcW w:w="936" w:type="dxa"/>
-            <w:tcBorders>
-              <w:top w:val="nil"/>
-              <w:left w:val="nil"/>
-              <w:bottom w:val="single" w:sz="4" w:space="0" w:color="auto"/>
-              <w:right w:val="single" w:sz="4" w:space="0" w:color="auto"/>
-            </w:tcBorders>
-            <w:shd w:val="clear" w:color="000000" w:fill="A9D08E"/>
-            <w:noWrap/>
-            <w:vAlign w:val="bottom"/>
-            <w:hideMark/>
-          </w:tcPr>
-          <w:p>
-            <w:pPr>
-              <w:spacing w:after="0" w:line="240" w:lineRule="auto"/>
-              <w:rPr>
-                <w:rFonts w:eastAsia="Times New Roman" w:cs="Times New Roman"/>
-                <w:color w:val="000000"/>
-              </w:rPr>
-            </w:pPr>
-            <w:r>
-              <w:rPr>
-                <w:rFonts w:eastAsia="Times New Roman" w:cs="Times New Roman"/>
-                <w:color w:val="000000"/>
-              </w:rPr>
-              <w:t> </w:t>
-            </w:r>
-          </w:p>
-        </w:tc>
-        <w:tc>
-          <w:tcPr>
-            <w:tcW w:w="936" w:type="dxa"/>
-            <w:tcBorders>
-              <w:top w:val="nil"/>
-              <w:left w:val="nil"/>
-              <w:bottom w:val="single" w:sz="4" w:space="0" w:color="auto"/>
-              <w:right w:val="single" w:sz="4" w:space="0" w:color="auto"/>
-            </w:tcBorders>
-            <w:shd w:val="clear" w:color="000000" w:fill="A9D08E"/>
-            <w:noWrap/>
-            <w:vAlign w:val="bottom"/>
-            <w:hideMark/>
-          </w:tcPr>
-          <w:p>
-            <w:pPr>
-              <w:spacing w:after="0" w:line="240" w:lineRule="auto"/>
-              <w:rPr>
-                <w:rFonts w:eastAsia="Times New Roman" w:cs="Times New Roman"/>
-                <w:color w:val="000000"/>
-              </w:rPr>
-            </w:pPr>
-            <w:r>
-              <w:rPr>
-                <w:rFonts w:eastAsia="Times New Roman" w:cs="Times New Roman"/>
-                <w:color w:val="000000"/>
-              </w:rPr>
-              <w:t> </w:t>
-            </w:r>
-          </w:p>
-        </w:tc>
-        <w:tc>
-          <w:tcPr>
-            <w:tcW w:w="936" w:type="dxa"/>
-            <w:tcBorders>
-              <w:top w:val="nil"/>
-              <w:left w:val="nil"/>
-              <w:bottom w:val="single" w:sz="4" w:space="0" w:color="auto"/>
-              <w:right w:val="single" w:sz="4" w:space="0" w:color="auto"/>
-            </w:tcBorders>
-            <w:shd w:val="clear" w:color="000000" w:fill="C00000"/>
-            <w:noWrap/>
-            <w:vAlign w:val="bottom"/>
-            <w:hideMark/>
-          </w:tcPr>
-          <w:p>
-            <w:pPr>
-              <w:spacing w:after="0" w:line="240" w:lineRule="auto"/>
-              <w:jc w:val="center"/>
-              <w:rPr>
-                <w:rFonts w:eastAsia="Times New Roman" w:cs="Times New Roman"/>
-                <w:color w:val="000000"/>
-              </w:rPr>
-            </w:pPr>
-            <w:r>
-              <w:rPr>
-                <w:rFonts w:eastAsia="Times New Roman" w:cs="Times New Roman"/>
-                <w:color w:val="000000"/>
-              </w:rPr>
-              <w:t> </w:t>
-            </w:r>
-          </w:p>
-        </w:tc>
-        <w:tc>
-          <w:tcPr>
-            <w:tcW w:w="936" w:type="dxa"/>
-            <w:tcBorders>
-              <w:top w:val="nil"/>
-              <w:left w:val="nil"/>
-              <w:bottom w:val="single" w:sz="4" w:space="0" w:color="auto"/>
-              <w:right w:val="single" w:sz="4" w:space="0" w:color="auto"/>
-            </w:tcBorders>
-            <w:shd w:val="clear" w:color="000000" w:fill="A9D08E"/>
-            <w:noWrap/>
-            <w:vAlign w:val="bottom"/>
-            <w:hideMark/>
-          </w:tcPr>
-          <w:p>
-            <w:pPr>
-              <w:spacing w:after="0" w:line="240" w:lineRule="auto"/>
-              <w:rPr>
-                <w:rFonts w:eastAsia="Times New Roman" w:cs="Times New Roman"/>
-                <w:color w:val="000000"/>
-              </w:rPr>
-            </w:pPr>
-            <w:r>
-              <w:rPr>
-                <w:rFonts w:eastAsia="Times New Roman" w:cs="Times New Roman"/>
-                <w:color w:val="000000"/>
-              </w:rPr>
-              <w:t> </w:t>
-            </w:r>
-          </w:p>
-        </w:tc>
-        <w:tc>
-          <w:tcPr>
-            <w:tcW w:w="936" w:type="dxa"/>
-            <w:tcBorders>
-              <w:top w:val="nil"/>
-              <w:left w:val="nil"/>
-              <w:bottom w:val="single" w:sz="4" w:space="0" w:color="auto"/>
-              <w:right w:val="single" w:sz="4" w:space="0" w:color="auto"/>
-            </w:tcBorders>
-            <w:shd w:val="clear" w:color="000000" w:fill="A9D08E"/>
-            <w:noWrap/>
-            <w:vAlign w:val="bottom"/>
-            <w:hideMark/>
-          </w:tcPr>
-          <w:p>
-            <w:pPr>
-              <w:spacing w:after="0" w:line="240" w:lineRule="auto"/>
-              <w:rPr>
-                <w:rFonts w:eastAsia="Times New Roman" w:cs="Times New Roman"/>
-                <w:color w:val="000000"/>
-              </w:rPr>
-            </w:pPr>
-            <w:r>
-              <w:rPr>
-                <w:rFonts w:eastAsia="Times New Roman" w:cs="Times New Roman"/>
-                <w:color w:val="000000"/>
-              </w:rPr>
-              <w:t> </w:t>
-            </w:r>
-          </w:p>
-        </w:tc>
-      </w:tr>
-      <w:tr>
-        <w:trPr>
-          <w:trHeight w:val="375"/>
-          <w:jc w:val="center"/>
-        </w:trPr>
-        <w:tc>
-          <w:tcPr>
-            <w:tcW w:w="1600" w:type="dxa"/>
-            <w:tcBorders>
-              <w:top w:val="nil"/>
-              <w:left w:val="nil"/>
-              <w:bottom w:val="nil"/>
-              <w:right w:val="nil"/>
-            </w:tcBorders>
-            <w:shd w:val="clear" w:color="auto" w:fill="auto"/>
-            <w:noWrap/>
-            <w:vAlign w:val="center"/>
-            <w:hideMark/>
-          </w:tcPr>
-          <w:p>
-            <w:pPr>
-              <w:spacing w:after="0" w:line="240" w:lineRule="auto"/>
-              <w:jc w:val="center"/>
-              <w:rPr>
-                <w:rFonts w:eastAsia="Times New Roman" w:cstheme="minorHAnsi"/>
-                <w:b/>
-                <w:bCs/>
-                <w:color w:val="000000"/>
-                <w:szCs w:val="24"/>
-              </w:rPr>
-            </w:pPr>
-            <w:r>
-              <w:rPr>
-                <w:rFonts w:eastAsia="Times New Roman" w:cstheme="minorHAnsi"/>
-                <w:b/>
-                <w:bCs/>
-                <w:color w:val="000000"/>
-                <w:szCs w:val="24"/>
-              </w:rPr>
-              <w:t>SMA/HIC</w:t>
-            </w:r>
-          </w:p>
-        </w:tc>
-        <w:tc>
-          <w:tcPr>
-            <w:tcW w:w="936" w:type="dxa"/>
-            <w:tcBorders>
-              <w:top w:val="nil"/>
-              <w:left w:val="single" w:sz="4" w:space="0" w:color="auto"/>
-              <w:bottom w:val="single" w:sz="4" w:space="0" w:color="auto"/>
-              <w:right w:val="single" w:sz="4" w:space="0" w:color="auto"/>
-            </w:tcBorders>
-            <w:shd w:val="clear" w:color="000000" w:fill="A9D08E"/>
-            <w:noWrap/>
-            <w:vAlign w:val="bottom"/>
-            <w:hideMark/>
-          </w:tcPr>
-          <w:p>
-            <w:pPr>
-              <w:spacing w:after="0" w:line="240" w:lineRule="auto"/>
-              <w:rPr>
-                <w:rFonts w:eastAsia="Times New Roman" w:cs="Times New Roman"/>
-                <w:color w:val="000000"/>
-              </w:rPr>
-            </w:pPr>
-            <w:r>
-              <w:rPr>
-                <w:rFonts w:eastAsia="Times New Roman" w:cs="Times New Roman"/>
-                <w:color w:val="000000"/>
-              </w:rPr>
-              <w:t> </w:t>
-            </w:r>
-          </w:p>
-        </w:tc>
-        <w:tc>
-          <w:tcPr>
-            <w:tcW w:w="936" w:type="dxa"/>
-            <w:tcBorders>
-              <w:top w:val="nil"/>
-              <w:left w:val="nil"/>
-              <w:bottom w:val="single" w:sz="4" w:space="0" w:color="auto"/>
-              <w:right w:val="single" w:sz="4" w:space="0" w:color="auto"/>
-            </w:tcBorders>
-            <w:shd w:val="clear" w:color="000000" w:fill="A9D08E"/>
-            <w:noWrap/>
-            <w:vAlign w:val="bottom"/>
-            <w:hideMark/>
-          </w:tcPr>
-          <w:p>
-            <w:pPr>
-              <w:spacing w:after="0" w:line="240" w:lineRule="auto"/>
-              <w:rPr>
-                <w:rFonts w:eastAsia="Times New Roman" w:cs="Times New Roman"/>
-                <w:color w:val="000000"/>
-              </w:rPr>
-            </w:pPr>
-            <w:r>
-              <w:rPr>
-                <w:rFonts w:eastAsia="Times New Roman" w:cs="Times New Roman"/>
-                <w:color w:val="000000"/>
-              </w:rPr>
-              <w:t> </w:t>
-            </w:r>
-          </w:p>
-        </w:tc>
-        <w:tc>
-          <w:tcPr>
-            <w:tcW w:w="936" w:type="dxa"/>
-            <w:tcBorders>
-              <w:top w:val="nil"/>
-              <w:left w:val="nil"/>
-              <w:bottom w:val="single" w:sz="4" w:space="0" w:color="auto"/>
-              <w:right w:val="single" w:sz="4" w:space="0" w:color="auto"/>
-            </w:tcBorders>
-            <w:shd w:val="clear" w:color="000000" w:fill="A9D08E"/>
-            <w:noWrap/>
-            <w:vAlign w:val="bottom"/>
-            <w:hideMark/>
-          </w:tcPr>
-          <w:p>
-            <w:pPr>
-              <w:spacing w:after="0" w:line="240" w:lineRule="auto"/>
-              <w:rPr>
-                <w:rFonts w:eastAsia="Times New Roman" w:cs="Times New Roman"/>
-                <w:color w:val="000000"/>
-              </w:rPr>
-            </w:pPr>
-            <w:r>
-              <w:rPr>
-                <w:rFonts w:eastAsia="Times New Roman" w:cs="Times New Roman"/>
-                <w:color w:val="000000"/>
-              </w:rPr>
-              <w:t> </w:t>
-            </w:r>
-          </w:p>
-        </w:tc>
-        <w:tc>
-          <w:tcPr>
-            <w:tcW w:w="936" w:type="dxa"/>
-            <w:tcBorders>
-              <w:top w:val="nil"/>
-              <w:left w:val="nil"/>
-              <w:bottom w:val="single" w:sz="4" w:space="0" w:color="auto"/>
-              <w:right w:val="single" w:sz="4" w:space="0" w:color="auto"/>
-            </w:tcBorders>
-            <w:shd w:val="clear" w:color="000000" w:fill="A9D08E"/>
-            <w:noWrap/>
-            <w:vAlign w:val="bottom"/>
-            <w:hideMark/>
-          </w:tcPr>
-          <w:p>
-            <w:pPr>
-              <w:spacing w:after="0" w:line="240" w:lineRule="auto"/>
-              <w:rPr>
-                <w:rFonts w:eastAsia="Times New Roman" w:cs="Times New Roman"/>
-                <w:color w:val="000000"/>
-              </w:rPr>
-            </w:pPr>
-            <w:r>
-              <w:rPr>
-                <w:rFonts w:eastAsia="Times New Roman" w:cs="Times New Roman"/>
-                <w:color w:val="000000"/>
-              </w:rPr>
-              <w:t> </w:t>
-            </w:r>
-          </w:p>
-        </w:tc>
-        <w:tc>
-          <w:tcPr>
-            <w:tcW w:w="936" w:type="dxa"/>
-            <w:tcBorders>
-              <w:top w:val="nil"/>
-              <w:left w:val="nil"/>
-              <w:bottom w:val="single" w:sz="4" w:space="0" w:color="auto"/>
-              <w:right w:val="single" w:sz="4" w:space="0" w:color="auto"/>
-            </w:tcBorders>
-            <w:shd w:val="clear" w:color="000000" w:fill="A9D08E"/>
-            <w:noWrap/>
-            <w:vAlign w:val="bottom"/>
-            <w:hideMark/>
-          </w:tcPr>
-          <w:p>
-            <w:pPr>
-              <w:spacing w:after="0" w:line="240" w:lineRule="auto"/>
-              <w:rPr>
-                <w:rFonts w:eastAsia="Times New Roman" w:cs="Times New Roman"/>
-                <w:color w:val="000000"/>
-              </w:rPr>
-            </w:pPr>
-            <w:r>
-              <w:rPr>
-                <w:rFonts w:eastAsia="Times New Roman" w:cs="Times New Roman"/>
-                <w:color w:val="000000"/>
-              </w:rPr>
-              <w:t> </w:t>
-            </w:r>
-          </w:p>
-        </w:tc>
-        <w:tc>
-          <w:tcPr>
-            <w:tcW w:w="936" w:type="dxa"/>
-            <w:tcBorders>
-              <w:top w:val="nil"/>
-              <w:left w:val="nil"/>
-              <w:bottom w:val="single" w:sz="4" w:space="0" w:color="auto"/>
-              <w:right w:val="single" w:sz="4" w:space="0" w:color="auto"/>
-            </w:tcBorders>
-            <w:shd w:val="clear" w:color="000000" w:fill="A9D08E"/>
-            <w:noWrap/>
-            <w:vAlign w:val="bottom"/>
-            <w:hideMark/>
-          </w:tcPr>
-          <w:p>
-            <w:pPr>
-              <w:spacing w:after="0" w:line="240" w:lineRule="auto"/>
-              <w:rPr>
-                <w:rFonts w:eastAsia="Times New Roman" w:cs="Times New Roman"/>
-                <w:color w:val="000000"/>
-              </w:rPr>
-            </w:pPr>
-            <w:r>
-              <w:rPr>
-                <w:rFonts w:eastAsia="Times New Roman" w:cs="Times New Roman"/>
-                <w:color w:val="000000"/>
-              </w:rPr>
-              <w:t> </w:t>
-            </w:r>
-          </w:p>
-        </w:tc>
-        <w:tc>
-          <w:tcPr>
-            <w:tcW w:w="936" w:type="dxa"/>
-            <w:tcBorders>
-              <w:top w:val="nil"/>
-              <w:left w:val="nil"/>
-              <w:bottom w:val="single" w:sz="4" w:space="0" w:color="auto"/>
-              <w:right w:val="single" w:sz="4" w:space="0" w:color="auto"/>
-            </w:tcBorders>
-            <w:shd w:val="clear" w:color="000000" w:fill="C00000"/>
-            <w:noWrap/>
-            <w:vAlign w:val="bottom"/>
-            <w:hideMark/>
-          </w:tcPr>
-          <w:p>
-            <w:pPr>
-              <w:spacing w:after="0" w:line="240" w:lineRule="auto"/>
-              <w:jc w:val="center"/>
-              <w:rPr>
-                <w:rFonts w:eastAsia="Times New Roman" w:cs="Times New Roman"/>
-                <w:color w:val="000000"/>
-              </w:rPr>
-            </w:pPr>
-            <w:r>
-              <w:rPr>
-                <w:rFonts w:eastAsia="Times New Roman" w:cs="Times New Roman"/>
-                <w:color w:val="000000"/>
-              </w:rPr>
-              <w:t> </w:t>
-            </w:r>
-          </w:p>
-        </w:tc>
-        <w:tc>
-          <w:tcPr>
-            <w:tcW w:w="936" w:type="dxa"/>
-            <w:tcBorders>
-              <w:top w:val="nil"/>
-              <w:left w:val="nil"/>
-              <w:bottom w:val="single" w:sz="4" w:space="0" w:color="auto"/>
-              <w:right w:val="single" w:sz="4" w:space="0" w:color="auto"/>
-            </w:tcBorders>
-            <w:shd w:val="clear" w:color="000000" w:fill="C00000"/>
-            <w:noWrap/>
-            <w:vAlign w:val="bottom"/>
-            <w:hideMark/>
-          </w:tcPr>
-          <w:p>
-            <w:pPr>
-              <w:spacing w:after="0" w:line="240" w:lineRule="auto"/>
-              <w:jc w:val="center"/>
-              <w:rPr>
-                <w:rFonts w:eastAsia="Times New Roman" w:cs="Times New Roman"/>
-                <w:color w:val="000000"/>
-              </w:rPr>
-            </w:pPr>
-            <w:r>
-              <w:rPr>
-                <w:rFonts w:eastAsia="Times New Roman" w:cs="Times New Roman"/>
-                <w:color w:val="000000"/>
-              </w:rPr>
-              <w:t> </w:t>
-            </w:r>
-          </w:p>
-        </w:tc>
-      </w:tr>
-      <w:tr>
-        <w:trPr>
-          <w:trHeight w:val="375"/>
-          <w:jc w:val="center"/>
-        </w:trPr>
-        <w:tc>
-          <w:tcPr>
-            <w:tcW w:w="1600" w:type="dxa"/>
-            <w:tcBorders>
-              <w:top w:val="nil"/>
-              <w:left w:val="nil"/>
-              <w:bottom w:val="nil"/>
-              <w:right w:val="nil"/>
-            </w:tcBorders>
-            <w:shd w:val="clear" w:color="auto" w:fill="auto"/>
-            <w:noWrap/>
-            <w:vAlign w:val="center"/>
-            <w:hideMark/>
-          </w:tcPr>
-          <w:p>
-            <w:pPr>
-              <w:spacing w:after="0" w:line="240" w:lineRule="auto"/>
-              <w:jc w:val="center"/>
-              <w:rPr>
-                <w:rFonts w:eastAsia="Times New Roman" w:cstheme="minorHAnsi"/>
-                <w:b/>
-                <w:bCs/>
-                <w:color w:val="000000"/>
-                <w:szCs w:val="24"/>
-              </w:rPr>
-            </w:pPr>
-            <w:r>
-              <w:rPr>
-                <w:rFonts w:eastAsia="Times New Roman" w:cstheme="minorHAnsi"/>
-                <w:b/>
-                <w:bCs/>
-                <w:color w:val="000000"/>
-                <w:szCs w:val="24"/>
-              </w:rPr>
-              <w:t>SMA/HIC Ext.</w:t>
-            </w:r>
-          </w:p>
-        </w:tc>
-        <w:tc>
-          <w:tcPr>
-            <w:tcW w:w="936" w:type="dxa"/>
-            <w:tcBorders>
-              <w:top w:val="nil"/>
-              <w:left w:val="single" w:sz="4" w:space="0" w:color="auto"/>
-              <w:bottom w:val="single" w:sz="4" w:space="0" w:color="auto"/>
-              <w:right w:val="single" w:sz="4" w:space="0" w:color="auto"/>
-            </w:tcBorders>
-            <w:shd w:val="clear" w:color="000000" w:fill="A9D08E"/>
-            <w:noWrap/>
-            <w:vAlign w:val="bottom"/>
-            <w:hideMark/>
-          </w:tcPr>
-          <w:p>
-            <w:pPr>
-              <w:spacing w:after="0" w:line="240" w:lineRule="auto"/>
-              <w:rPr>
-                <w:rFonts w:eastAsia="Times New Roman" w:cs="Times New Roman"/>
-                <w:color w:val="000000"/>
-              </w:rPr>
-            </w:pPr>
-            <w:r>
-              <w:rPr>
-                <w:rFonts w:eastAsia="Times New Roman" w:cs="Times New Roman"/>
-                <w:color w:val="000000"/>
-              </w:rPr>
-              <w:t> </w:t>
-            </w:r>
-          </w:p>
-        </w:tc>
-        <w:tc>
-          <w:tcPr>
-            <w:tcW w:w="936" w:type="dxa"/>
-            <w:tcBorders>
-              <w:top w:val="nil"/>
-              <w:left w:val="nil"/>
-              <w:bottom w:val="single" w:sz="4" w:space="0" w:color="auto"/>
-              <w:right w:val="single" w:sz="4" w:space="0" w:color="auto"/>
-            </w:tcBorders>
-            <w:shd w:val="clear" w:color="000000" w:fill="A9D08E"/>
-            <w:noWrap/>
-            <w:vAlign w:val="bottom"/>
-            <w:hideMark/>
-          </w:tcPr>
-          <w:p>
-            <w:pPr>
-              <w:spacing w:after="0" w:line="240" w:lineRule="auto"/>
-              <w:rPr>
-                <w:rFonts w:eastAsia="Times New Roman" w:cs="Times New Roman"/>
-                <w:color w:val="000000"/>
-              </w:rPr>
-            </w:pPr>
-            <w:r>
-              <w:rPr>
-                <w:rFonts w:eastAsia="Times New Roman" w:cs="Times New Roman"/>
-                <w:color w:val="000000"/>
-              </w:rPr>
-              <w:t> </w:t>
-            </w:r>
-          </w:p>
-        </w:tc>
-        <w:tc>
-          <w:tcPr>
-            <w:tcW w:w="936" w:type="dxa"/>
-            <w:tcBorders>
-              <w:top w:val="nil"/>
-              <w:left w:val="nil"/>
-              <w:bottom w:val="single" w:sz="4" w:space="0" w:color="auto"/>
-              <w:right w:val="single" w:sz="4" w:space="0" w:color="auto"/>
-            </w:tcBorders>
-            <w:shd w:val="clear" w:color="000000" w:fill="A9D08E"/>
-            <w:noWrap/>
-            <w:vAlign w:val="bottom"/>
-            <w:hideMark/>
-          </w:tcPr>
-          <w:p>
-            <w:pPr>
-              <w:spacing w:after="0" w:line="240" w:lineRule="auto"/>
-              <w:rPr>
-                <w:rFonts w:eastAsia="Times New Roman" w:cs="Times New Roman"/>
-                <w:color w:val="000000"/>
-              </w:rPr>
-            </w:pPr>
-            <w:r>
-              <w:rPr>
-                <w:rFonts w:eastAsia="Times New Roman" w:cs="Times New Roman"/>
-                <w:color w:val="000000"/>
-              </w:rPr>
-              <w:t> </w:t>
-            </w:r>
-          </w:p>
-        </w:tc>
-        <w:tc>
-          <w:tcPr>
-            <w:tcW w:w="936" w:type="dxa"/>
-            <w:tcBorders>
-              <w:top w:val="nil"/>
-              <w:left w:val="nil"/>
-              <w:bottom w:val="single" w:sz="4" w:space="0" w:color="auto"/>
-              <w:right w:val="single" w:sz="4" w:space="0" w:color="auto"/>
-            </w:tcBorders>
-            <w:shd w:val="clear" w:color="000000" w:fill="A9D08E"/>
-            <w:noWrap/>
-            <w:vAlign w:val="bottom"/>
-            <w:hideMark/>
-          </w:tcPr>
-          <w:p>
-            <w:pPr>
-              <w:spacing w:after="0" w:line="240" w:lineRule="auto"/>
-              <w:rPr>
-                <w:rFonts w:eastAsia="Times New Roman" w:cs="Times New Roman"/>
-                <w:color w:val="000000"/>
-              </w:rPr>
-            </w:pPr>
-            <w:r>
-              <w:rPr>
-                <w:rFonts w:eastAsia="Times New Roman" w:cs="Times New Roman"/>
-                <w:color w:val="000000"/>
-              </w:rPr>
-              <w:t> </w:t>
-            </w:r>
-          </w:p>
-        </w:tc>
-        <w:tc>
-          <w:tcPr>
-            <w:tcW w:w="936" w:type="dxa"/>
-            <w:tcBorders>
-              <w:top w:val="nil"/>
-              <w:left w:val="nil"/>
-              <w:bottom w:val="single" w:sz="4" w:space="0" w:color="auto"/>
-              <w:right w:val="single" w:sz="4" w:space="0" w:color="auto"/>
-            </w:tcBorders>
-            <w:shd w:val="clear" w:color="000000" w:fill="A9D08E"/>
-            <w:noWrap/>
-            <w:vAlign w:val="bottom"/>
-            <w:hideMark/>
-          </w:tcPr>
-          <w:p>
-            <w:pPr>
-              <w:spacing w:after="0" w:line="240" w:lineRule="auto"/>
-              <w:rPr>
-                <w:rFonts w:eastAsia="Times New Roman" w:cs="Times New Roman"/>
-                <w:color w:val="000000"/>
-              </w:rPr>
-            </w:pPr>
-            <w:r>
-              <w:rPr>
-                <w:rFonts w:eastAsia="Times New Roman" w:cs="Times New Roman"/>
-                <w:color w:val="000000"/>
-              </w:rPr>
-              <w:t> </w:t>
-            </w:r>
-          </w:p>
-        </w:tc>
-        <w:tc>
-          <w:tcPr>
-            <w:tcW w:w="936" w:type="dxa"/>
-            <w:tcBorders>
-              <w:top w:val="nil"/>
-              <w:left w:val="nil"/>
-              <w:bottom w:val="single" w:sz="4" w:space="0" w:color="auto"/>
-              <w:right w:val="single" w:sz="4" w:space="0" w:color="auto"/>
-            </w:tcBorders>
-            <w:shd w:val="clear" w:color="000000" w:fill="A9D08E"/>
-            <w:noWrap/>
-            <w:vAlign w:val="bottom"/>
-            <w:hideMark/>
-          </w:tcPr>
-          <w:p>
-            <w:pPr>
-              <w:spacing w:after="0" w:line="240" w:lineRule="auto"/>
-              <w:rPr>
-                <w:rFonts w:eastAsia="Times New Roman" w:cs="Times New Roman"/>
-                <w:color w:val="000000"/>
-              </w:rPr>
-            </w:pPr>
-            <w:r>
-              <w:rPr>
-                <w:rFonts w:eastAsia="Times New Roman" w:cs="Times New Roman"/>
-                <w:color w:val="000000"/>
-              </w:rPr>
-              <w:t> </w:t>
-            </w:r>
-          </w:p>
-        </w:tc>
-        <w:tc>
-          <w:tcPr>
-            <w:tcW w:w="936" w:type="dxa"/>
-            <w:tcBorders>
-              <w:top w:val="nil"/>
-              <w:left w:val="nil"/>
-              <w:bottom w:val="single" w:sz="4" w:space="0" w:color="auto"/>
-              <w:right w:val="single" w:sz="4" w:space="0" w:color="auto"/>
-            </w:tcBorders>
-            <w:shd w:val="clear" w:color="000000" w:fill="A9D08E"/>
-            <w:noWrap/>
-            <w:vAlign w:val="bottom"/>
-            <w:hideMark/>
-          </w:tcPr>
-          <w:p>
-            <w:pPr>
-              <w:spacing w:after="0" w:line="240" w:lineRule="auto"/>
-              <w:rPr>
-                <w:rFonts w:eastAsia="Times New Roman" w:cs="Times New Roman"/>
-                <w:color w:val="000000"/>
-              </w:rPr>
-            </w:pPr>
-            <w:r>
-              <w:rPr>
-                <w:rFonts w:eastAsia="Times New Roman" w:cs="Times New Roman"/>
-                <w:color w:val="000000"/>
-              </w:rPr>
-              <w:t> </w:t>
-            </w:r>
-          </w:p>
-        </w:tc>
-        <w:tc>
-          <w:tcPr>
-            <w:tcW w:w="936" w:type="dxa"/>
-            <w:tcBorders>
-              <w:top w:val="nil"/>
-              <w:left w:val="nil"/>
-              <w:bottom w:val="single" w:sz="4" w:space="0" w:color="auto"/>
-              <w:right w:val="single" w:sz="4" w:space="0" w:color="auto"/>
-            </w:tcBorders>
-            <w:shd w:val="clear" w:color="000000" w:fill="A9D08E"/>
-            <w:noWrap/>
-            <w:vAlign w:val="bottom"/>
-            <w:hideMark/>
-          </w:tcPr>
-          <w:p>
-            <w:pPr>
-              <w:spacing w:after="0" w:line="240" w:lineRule="auto"/>
-              <w:rPr>
-                <w:rFonts w:eastAsia="Times New Roman" w:cs="Times New Roman"/>
-                <w:color w:val="000000"/>
-              </w:rPr>
-            </w:pPr>
-            <w:r>
-              <w:rPr>
-                <w:rFonts w:eastAsia="Times New Roman" w:cs="Times New Roman"/>
-                <w:color w:val="000000"/>
-              </w:rPr>
-              <w:t> </w:t>
-            </w:r>
-          </w:p>
-        </w:tc>
-      </w:tr>
-    </w:tbl>
-    <w:p>
-      <w:pPr>
-        <w:pStyle w:val="Caption"/>
-        <w:spacing w:before="120" w:line="259" w:lineRule="auto"/>
-        <w:rPr>
-          <w:rFonts w:cs="Times New Roman"/>
+    <w:p>
+      <w:pPr>
+        <w:spacing w:before="120" w:after="120"/>
+        <w:rPr>
+          <w:sz w:val="24"/>
+          <w:szCs w:val="24"/>
+        </w:rPr>
+      </w:pPr>
+      <w:r>
+        <w:rPr>
+          <w:noProof/>
+        </w:rPr>
+        <w:lastRenderedPageBreak/>
+        <w:drawing>
+          <wp:inline distT="0" distB="0" distL="0" distR="0" wp14:anchorId="7B098805" wp14:editId="37B433B5">
+            <wp:extent cx="5880100" cy="2110105"/>
+            <wp:effectExtent l="0" t="0" r="0" b="0"/>
+            <wp:docPr id="1" name="Picture 1"/>
+            <wp:cNvGraphicFramePr>
+              <a:graphicFrameLocks xmlns:a="http://schemas.openxmlformats.org/drawingml/2006/main" noChangeAspect="1"/>
+            </wp:cNvGraphicFramePr>
+            <a:graphic xmlns:a="http://schemas.openxmlformats.org/drawingml/2006/main">
+              <a:graphicData uri="http://schemas.openxmlformats.org/drawingml/2006/picture">
+                <pic:pic xmlns:pic="http://schemas.openxmlformats.org/drawingml/2006/picture">
+                  <pic:nvPicPr>
+                    <pic:cNvPr id="0" name="Picture 1"/>
+                    <pic:cNvPicPr>
+                      <a:picLocks noChangeAspect="1" noChangeArrowheads="1"/>
+                    </pic:cNvPicPr>
+                  </pic:nvPicPr>
+                  <pic:blipFill rotWithShape="1">
+                    <a:blip r:embed="rId4" cstate="print">
+                      <a:extLst>
+                        <a:ext uri="{28A0092B-C50C-407E-A947-70E740481C1C}">
+                          <a14:useLocalDpi xmlns:a14="http://schemas.microsoft.com/office/drawing/2010/main" val="0"/>
+                        </a:ext>
+                      </a:extLst>
+                    </a:blip>
+                    <a:srcRect l="1068" t="2922"/>
+                    <a:stretch/>
+                  </pic:blipFill>
+                  <pic:spPr bwMode="auto">
+                    <a:xfrm>
+                      <a:off x="0" y="0"/>
+                      <a:ext cx="5880100" cy="2110105"/>
+                    </a:xfrm>
+                    <a:prstGeom prst="rect">
+                      <a:avLst/>
+                    </a:prstGeom>
+                    <a:noFill/>
+                    <a:ln>
+                      <a:noFill/>
+                    </a:ln>
+                    <a:extLst>
+                      <a:ext uri="{53640926-AAD7-44D8-BBD7-CCE9431645EC}">
+                        <a14:shadowObscured xmlns:a14="http://schemas.microsoft.com/office/drawing/2010/main"/>
+                      </a:ext>
+                    </a:extLst>
+                  </pic:spPr>
+                </pic:pic>
+              </a:graphicData>
+            </a:graphic>
+          </wp:inline>
+        </w:drawing>
+      </w:r>
+    </w:p>
+    <w:p>
+      <w:pPr>
+        <w:pStyle w:val="NoSpacing"/>
+        <w:rPr>
           <w:b/>
           <w:bCs/>
-          <w:i w:val="0"/>
-          <w:iCs w:val="0"/>
-          <w:color w:val="000000" w:themeColor="text1"/>
           <w:sz w:val="22"/>
-          <w:szCs w:val="22"/>
-        </w:rPr>
-      </w:pPr>
-      <w:bookmarkStart w:id="3" w:name="_Toc79160446"/>
+          <w:szCs w:val="20"/>
+        </w:rPr>
+      </w:pPr>
+    </w:p>
+    <w:p>
+      <w:pPr>
+        <w:pStyle w:val="NoSpacing"/>
+        <w:rPr>
+          <w:sz w:val="22"/>
+          <w:szCs w:val="20"/>
+        </w:rPr>
+      </w:pPr>
       <w:r>
         <w:rPr>
-          <w:b/>
-          <w:bCs/>
-          <w:i w:val="0"/>
-          <w:iCs w:val="0"/>
-          <w:color w:val="000000" w:themeColor="text1"/>
           <w:sz w:val="22"/>
-          <w:szCs w:val="22"/>
-        </w:rPr>
-        <w:t>Summary of isotherm parameters for all isotherm models. Parameters included in model framework are highlighted in green. Parameters excluded from model framework are highlighted in red.</w:t>
-      </w:r>
-      <w:bookmarkEnd w:id="3"/>
-      <w:r>
-        <w:rPr>
-          <w:b/>
-          <w:bCs/>
-          <w:i w:val="0"/>
-          <w:iCs w:val="0"/>
-          <w:color w:val="000000" w:themeColor="text1"/>
-          <w:sz w:val="22"/>
-          <w:szCs w:val="22"/>
-        </w:rPr>
-        <w:t xml:space="preserve"> </w:t>
+          <w:szCs w:val="20"/>
+        </w:rPr>
+        <w:t xml:space="preserve">Visualization of which isotherm parameters are present in each isotherm formalism. Open boxes denote that the parameter is present in the model and “X” denotes that the parameter is not present in the model. </w:t>
       </w:r>
     </w:p>
     <w:p>
@@ -8625,19 +6398,8 @@
           <w:szCs w:val="20"/>
           <w:shd w:val="clear" w:color="auto" w:fill="FFFFFF"/>
         </w:rPr>
-        <w:t xml:space="preserve">[1] </w:t>
+        <w:t>[1] Brooks, C. A., &amp; Cramer, S. M. (1992). Steric mass‐action ion exchange: Displacement profiles and induced salt gradients. </w:t>
       </w:r>
-      <w:r>
-        <w:rPr>
-          <w:rFonts w:ascii="Times New Roman" w:hAnsi="Times New Roman" w:cs="Times New Roman"/>
-          <w:color w:val="222222"/>
-          <w:sz w:val="20"/>
-          <w:szCs w:val="20"/>
-          <w:shd w:val="clear" w:color="auto" w:fill="FFFFFF"/>
-        </w:rPr>
-        <w:t>Brooks, C. A., &amp; Cramer, S. M. (1992). Steric mass‐action ion exchange: Displacement profiles and induced salt gradients. </w:t>
-      </w:r>
-      <w:proofErr w:type="spellStart"/>
       <w:r>
         <w:rPr>
           <w:rFonts w:ascii="Times New Roman" w:hAnsi="Times New Roman" w:cs="Times New Roman"/>
@@ -8648,9 +6410,18 @@
           <w:szCs w:val="20"/>
           <w:shd w:val="clear" w:color="auto" w:fill="FFFFFF"/>
         </w:rPr>
-        <w:t>AIChE</w:t>
+        <w:t>AIChE Journal</w:t>
       </w:r>
-      <w:proofErr w:type="spellEnd"/>
+      <w:r>
+        <w:rPr>
+          <w:rFonts w:ascii="Times New Roman" w:hAnsi="Times New Roman" w:cs="Times New Roman"/>
+          <w:color w:val="222222"/>
+          <w:sz w:val="20"/>
+          <w:szCs w:val="20"/>
+          <w:shd w:val="clear" w:color="auto" w:fill="FFFFFF"/>
+        </w:rPr>
+        <w:t>, </w:t>
+      </w:r>
       <w:r>
         <w:rPr>
           <w:rFonts w:ascii="Times New Roman" w:hAnsi="Times New Roman" w:cs="Times New Roman"/>
@@ -8661,7 +6432,7 @@
           <w:szCs w:val="20"/>
           <w:shd w:val="clear" w:color="auto" w:fill="FFFFFF"/>
         </w:rPr>
-        <w:t xml:space="preserve"> Journal</w:t>
+        <w:t>38</w:t>
       </w:r>
       <w:r>
         <w:rPr>
@@ -8671,7 +6442,38 @@
           <w:szCs w:val="20"/>
           <w:shd w:val="clear" w:color="auto" w:fill="FFFFFF"/>
         </w:rPr>
-        <w:t>, </w:t>
+        <w:t>(12), 1969-1978.</w:t>
+      </w:r>
+    </w:p>
+    <w:p>
+      <w:pPr>
+        <w:rPr>
+          <w:rFonts w:ascii="Times New Roman" w:hAnsi="Times New Roman" w:cs="Times New Roman"/>
+          <w:color w:val="222222"/>
+          <w:sz w:val="20"/>
+          <w:szCs w:val="20"/>
+          <w:shd w:val="clear" w:color="auto" w:fill="FFFFFF"/>
+        </w:rPr>
+      </w:pPr>
+      <w:r>
+        <w:rPr>
+          <w:rFonts w:ascii="Times New Roman" w:hAnsi="Times New Roman" w:cs="Times New Roman"/>
+          <w:color w:val="222222"/>
+          <w:sz w:val="20"/>
+          <w:szCs w:val="20"/>
+          <w:shd w:val="clear" w:color="auto" w:fill="FFFFFF"/>
+        </w:rPr>
+        <w:t xml:space="preserve">[2] </w:t>
+      </w:r>
+      <w:r>
+        <w:rPr>
+          <w:rFonts w:ascii="Times New Roman" w:hAnsi="Times New Roman" w:cs="Times New Roman"/>
+          <w:color w:val="222222"/>
+          <w:sz w:val="20"/>
+          <w:szCs w:val="20"/>
+          <w:shd w:val="clear" w:color="auto" w:fill="FFFFFF"/>
+        </w:rPr>
+        <w:t>Huuk, T. C., Hahn, T., Doninger, K., Griesbach, J., Hepbildikler, S., &amp; Hubbuch, J. (2017). Modeling of complex antibody elution behavior under high protein load densities in ion exchange chromatography using an asymmetric activity coefficient. </w:t>
       </w:r>
       <w:r>
         <w:rPr>
@@ -8683,7 +6485,7 @@
           <w:szCs w:val="20"/>
           <w:shd w:val="clear" w:color="auto" w:fill="FFFFFF"/>
         </w:rPr>
-        <w:t>38</w:t>
+        <w:t>Biotechnology journal</w:t>
       </w:r>
       <w:r>
         <w:rPr>
@@ -8693,126 +6495,7 @@
           <w:szCs w:val="20"/>
           <w:shd w:val="clear" w:color="auto" w:fill="FFFFFF"/>
         </w:rPr>
-        <w:t>(12), 1969-1978.</w:t>
-      </w:r>
-    </w:p>
-    <w:p>
-      <w:pPr>
-        <w:rPr>
-          <w:rFonts w:ascii="Times New Roman" w:hAnsi="Times New Roman" w:cs="Times New Roman"/>
-          <w:color w:val="222222"/>
-          <w:sz w:val="20"/>
-          <w:szCs w:val="20"/>
-          <w:shd w:val="clear" w:color="auto" w:fill="FFFFFF"/>
-        </w:rPr>
-      </w:pPr>
-      <w:r>
-        <w:rPr>
-          <w:rFonts w:ascii="Times New Roman" w:hAnsi="Times New Roman" w:cs="Times New Roman"/>
-          <w:color w:val="222222"/>
-          <w:sz w:val="20"/>
-          <w:szCs w:val="20"/>
-          <w:shd w:val="clear" w:color="auto" w:fill="FFFFFF"/>
-        </w:rPr>
-        <w:t xml:space="preserve">[2] </w:t>
-      </w:r>
-      <w:r>
-        <w:rPr>
-          <w:rFonts w:ascii="Times New Roman" w:hAnsi="Times New Roman" w:cs="Times New Roman"/>
-          <w:color w:val="222222"/>
-          <w:sz w:val="20"/>
-          <w:szCs w:val="20"/>
-          <w:shd w:val="clear" w:color="auto" w:fill="FFFFFF"/>
-        </w:rPr>
-        <w:t xml:space="preserve">Huuk, T. C., Hahn, T., </w:t>
-      </w:r>
-      <w:proofErr w:type="spellStart"/>
-      <w:r>
-        <w:rPr>
-          <w:rFonts w:ascii="Times New Roman" w:hAnsi="Times New Roman" w:cs="Times New Roman"/>
-          <w:color w:val="222222"/>
-          <w:sz w:val="20"/>
-          <w:szCs w:val="20"/>
-          <w:shd w:val="clear" w:color="auto" w:fill="FFFFFF"/>
-        </w:rPr>
-        <w:t>Doninger</w:t>
-      </w:r>
-      <w:proofErr w:type="spellEnd"/>
-      <w:r>
-        <w:rPr>
-          <w:rFonts w:ascii="Times New Roman" w:hAnsi="Times New Roman" w:cs="Times New Roman"/>
-          <w:color w:val="222222"/>
-          <w:sz w:val="20"/>
-          <w:szCs w:val="20"/>
-          <w:shd w:val="clear" w:color="auto" w:fill="FFFFFF"/>
-        </w:rPr>
-        <w:t xml:space="preserve">, K., </w:t>
-      </w:r>
-      <w:proofErr w:type="spellStart"/>
-      <w:r>
-        <w:rPr>
-          <w:rFonts w:ascii="Times New Roman" w:hAnsi="Times New Roman" w:cs="Times New Roman"/>
-          <w:color w:val="222222"/>
-          <w:sz w:val="20"/>
-          <w:szCs w:val="20"/>
-          <w:shd w:val="clear" w:color="auto" w:fill="FFFFFF"/>
-        </w:rPr>
-        <w:t>Griesbach</w:t>
-      </w:r>
-      <w:proofErr w:type="spellEnd"/>
-      <w:r>
-        <w:rPr>
-          <w:rFonts w:ascii="Times New Roman" w:hAnsi="Times New Roman" w:cs="Times New Roman"/>
-          <w:color w:val="222222"/>
-          <w:sz w:val="20"/>
-          <w:szCs w:val="20"/>
-          <w:shd w:val="clear" w:color="auto" w:fill="FFFFFF"/>
-        </w:rPr>
-        <w:t xml:space="preserve">, J., </w:t>
-      </w:r>
-      <w:proofErr w:type="spellStart"/>
-      <w:r>
-        <w:rPr>
-          <w:rFonts w:ascii="Times New Roman" w:hAnsi="Times New Roman" w:cs="Times New Roman"/>
-          <w:color w:val="222222"/>
-          <w:sz w:val="20"/>
-          <w:szCs w:val="20"/>
-          <w:shd w:val="clear" w:color="auto" w:fill="FFFFFF"/>
-        </w:rPr>
-        <w:t>Hepbildikler</w:t>
-      </w:r>
-      <w:proofErr w:type="spellEnd"/>
-      <w:r>
-        <w:rPr>
-          <w:rFonts w:ascii="Times New Roman" w:hAnsi="Times New Roman" w:cs="Times New Roman"/>
-          <w:color w:val="222222"/>
-          <w:sz w:val="20"/>
-          <w:szCs w:val="20"/>
-          <w:shd w:val="clear" w:color="auto" w:fill="FFFFFF"/>
-        </w:rPr>
-        <w:t xml:space="preserve">, S., &amp; </w:t>
-      </w:r>
-      <w:proofErr w:type="spellStart"/>
-      <w:r>
-        <w:rPr>
-          <w:rFonts w:ascii="Times New Roman" w:hAnsi="Times New Roman" w:cs="Times New Roman"/>
-          <w:color w:val="222222"/>
-          <w:sz w:val="20"/>
-          <w:szCs w:val="20"/>
-          <w:shd w:val="clear" w:color="auto" w:fill="FFFFFF"/>
-        </w:rPr>
-        <w:t>Hubbuch</w:t>
-      </w:r>
-      <w:proofErr w:type="spellEnd"/>
-      <w:r>
-        <w:rPr>
-          <w:rFonts w:ascii="Times New Roman" w:hAnsi="Times New Roman" w:cs="Times New Roman"/>
-          <w:color w:val="222222"/>
-          <w:sz w:val="20"/>
-          <w:szCs w:val="20"/>
-          <w:shd w:val="clear" w:color="auto" w:fill="FFFFFF"/>
-        </w:rPr>
-        <w:t>, J. (2017). Modeling of complex antibody elution behavior under high protein load densities in ion exchange chromatography using an asymmetric activity coefficient. </w:t>
+        <w:t>, </w:t>
       </w:r>
       <w:r>
         <w:rPr>
@@ -8824,7 +6507,7 @@
           <w:szCs w:val="20"/>
           <w:shd w:val="clear" w:color="auto" w:fill="FFFFFF"/>
         </w:rPr>
-        <w:t>Biotechnology journal</w:t>
+        <w:t>12</w:t>
       </w:r>
       <w:r>
         <w:rPr>
@@ -8834,7 +6517,28 @@
           <w:szCs w:val="20"/>
           <w:shd w:val="clear" w:color="auto" w:fill="FFFFFF"/>
         </w:rPr>
-        <w:t>, </w:t>
+        <w:t>(3), 1600336.</w:t>
+      </w:r>
+    </w:p>
+    <w:p>
+      <w:pPr>
+        <w:rPr>
+          <w:rFonts w:ascii="Times New Roman" w:hAnsi="Times New Roman" w:cs="Times New Roman"/>
+          <w:color w:val="222222"/>
+          <w:sz w:val="20"/>
+          <w:szCs w:val="20"/>
+          <w:shd w:val="clear" w:color="auto" w:fill="FFFFFF"/>
+        </w:rPr>
+      </w:pPr>
+      <w:r>
+        <w:rPr>
+          <w:rFonts w:ascii="Times New Roman" w:hAnsi="Times New Roman" w:cs="Times New Roman"/>
+          <w:color w:val="222222"/>
+          <w:sz w:val="20"/>
+          <w:szCs w:val="20"/>
+          <w:shd w:val="clear" w:color="auto" w:fill="FFFFFF"/>
+        </w:rPr>
+        <w:t>[3] Rischawy, F., Saleh, D., Hahn, T., Oelmeier, S., Spitz, J., &amp; Kluters, S. (2019). Good modeling practice for industrial chromatography: mechanistic modeling of ion exchange chromatography of a bispecific antibody. </w:t>
       </w:r>
       <w:r>
         <w:rPr>
@@ -8846,7 +6550,7 @@
           <w:szCs w:val="20"/>
           <w:shd w:val="clear" w:color="auto" w:fill="FFFFFF"/>
         </w:rPr>
-        <w:t>12</w:t>
+        <w:t>Computers &amp; Chemical Engineering</w:t>
       </w:r>
       <w:r>
         <w:rPr>
@@ -8856,94 +6560,7 @@
           <w:szCs w:val="20"/>
           <w:shd w:val="clear" w:color="auto" w:fill="FFFFFF"/>
         </w:rPr>
-        <w:t>(3), 1600336.</w:t>
-      </w:r>
-    </w:p>
-    <w:p>
-      <w:pPr>
-        <w:rPr>
-          <w:rFonts w:ascii="Times New Roman" w:hAnsi="Times New Roman" w:cs="Times New Roman"/>
-          <w:color w:val="222222"/>
-          <w:sz w:val="20"/>
-          <w:szCs w:val="20"/>
-          <w:shd w:val="clear" w:color="auto" w:fill="FFFFFF"/>
-        </w:rPr>
-      </w:pPr>
-      <w:r>
-        <w:rPr>
-          <w:rFonts w:ascii="Times New Roman" w:hAnsi="Times New Roman" w:cs="Times New Roman"/>
-          <w:color w:val="222222"/>
-          <w:sz w:val="20"/>
-          <w:szCs w:val="20"/>
-          <w:shd w:val="clear" w:color="auto" w:fill="FFFFFF"/>
-        </w:rPr>
-        <w:t xml:space="preserve">[3] </w:t>
-      </w:r>
-      <w:proofErr w:type="spellStart"/>
-      <w:r>
-        <w:rPr>
-          <w:rFonts w:ascii="Times New Roman" w:hAnsi="Times New Roman" w:cs="Times New Roman"/>
-          <w:color w:val="222222"/>
-          <w:sz w:val="20"/>
-          <w:szCs w:val="20"/>
-          <w:shd w:val="clear" w:color="auto" w:fill="FFFFFF"/>
-        </w:rPr>
-        <w:t>Rischawy</w:t>
-      </w:r>
-      <w:proofErr w:type="spellEnd"/>
-      <w:r>
-        <w:rPr>
-          <w:rFonts w:ascii="Times New Roman" w:hAnsi="Times New Roman" w:cs="Times New Roman"/>
-          <w:color w:val="222222"/>
-          <w:sz w:val="20"/>
-          <w:szCs w:val="20"/>
-          <w:shd w:val="clear" w:color="auto" w:fill="FFFFFF"/>
-        </w:rPr>
-        <w:t xml:space="preserve">, F., Saleh, D., Hahn, T., </w:t>
-      </w:r>
-      <w:proofErr w:type="spellStart"/>
-      <w:r>
-        <w:rPr>
-          <w:rFonts w:ascii="Times New Roman" w:hAnsi="Times New Roman" w:cs="Times New Roman"/>
-          <w:color w:val="222222"/>
-          <w:sz w:val="20"/>
-          <w:szCs w:val="20"/>
-          <w:shd w:val="clear" w:color="auto" w:fill="FFFFFF"/>
-        </w:rPr>
-        <w:t>Oelmeier</w:t>
-      </w:r>
-      <w:proofErr w:type="spellEnd"/>
-      <w:r>
-        <w:rPr>
-          <w:rFonts w:ascii="Times New Roman" w:hAnsi="Times New Roman" w:cs="Times New Roman"/>
-          <w:color w:val="222222"/>
-          <w:sz w:val="20"/>
-          <w:szCs w:val="20"/>
-          <w:shd w:val="clear" w:color="auto" w:fill="FFFFFF"/>
-        </w:rPr>
-        <w:t xml:space="preserve">, S., Spitz, J., &amp; </w:t>
-      </w:r>
-      <w:proofErr w:type="spellStart"/>
-      <w:r>
-        <w:rPr>
-          <w:rFonts w:ascii="Times New Roman" w:hAnsi="Times New Roman" w:cs="Times New Roman"/>
-          <w:color w:val="222222"/>
-          <w:sz w:val="20"/>
-          <w:szCs w:val="20"/>
-          <w:shd w:val="clear" w:color="auto" w:fill="FFFFFF"/>
-        </w:rPr>
-        <w:t>Kluters</w:t>
-      </w:r>
-      <w:proofErr w:type="spellEnd"/>
-      <w:r>
-        <w:rPr>
-          <w:rFonts w:ascii="Times New Roman" w:hAnsi="Times New Roman" w:cs="Times New Roman"/>
-          <w:color w:val="222222"/>
-          <w:sz w:val="20"/>
-          <w:szCs w:val="20"/>
-          <w:shd w:val="clear" w:color="auto" w:fill="FFFFFF"/>
-        </w:rPr>
-        <w:t>, S. (2019). Good modeling practice for industrial chromatography: mechanistic modeling of ion exchange chromatography of a bispecific antibody. </w:t>
+        <w:t>, </w:t>
       </w:r>
       <w:r>
         <w:rPr>
@@ -8955,7 +6572,7 @@
           <w:szCs w:val="20"/>
           <w:shd w:val="clear" w:color="auto" w:fill="FFFFFF"/>
         </w:rPr>
-        <w:t>Computers &amp; Chemical Engineering</w:t>
+        <w:t>130</w:t>
       </w:r>
       <w:r>
         <w:rPr>
@@ -8965,7 +6582,50 @@
           <w:szCs w:val="20"/>
           <w:shd w:val="clear" w:color="auto" w:fill="FFFFFF"/>
         </w:rPr>
-        <w:t>, </w:t>
+        <w:t>, 106532.</w:t>
+      </w:r>
+    </w:p>
+    <w:p>
+      <w:pPr>
+        <w:rPr>
+          <w:rFonts w:ascii="Times New Roman" w:hAnsi="Times New Roman" w:cs="Times New Roman"/>
+          <w:color w:val="222222"/>
+          <w:sz w:val="20"/>
+          <w:szCs w:val="20"/>
+          <w:shd w:val="clear" w:color="auto" w:fill="FFFFFF"/>
+        </w:rPr>
+      </w:pPr>
+      <w:r>
+        <w:rPr>
+          <w:rFonts w:ascii="Times New Roman" w:hAnsi="Times New Roman" w:cs="Times New Roman"/>
+          <w:color w:val="222222"/>
+          <w:sz w:val="20"/>
+          <w:szCs w:val="20"/>
+          <w:shd w:val="clear" w:color="auto" w:fill="FFFFFF"/>
+        </w:rPr>
+        <w:t xml:space="preserve">[4] Mollerup, J. M., Hansen, T. B., Kidal, S., &amp; </w:t>
+      </w:r>
+      <w:proofErr w:type="spellStart"/>
+      <w:r>
+        <w:rPr>
+          <w:rFonts w:ascii="Times New Roman" w:hAnsi="Times New Roman" w:cs="Times New Roman"/>
+          <w:color w:val="222222"/>
+          <w:sz w:val="20"/>
+          <w:szCs w:val="20"/>
+          <w:shd w:val="clear" w:color="auto" w:fill="FFFFFF"/>
+        </w:rPr>
+        <w:t>Staby</w:t>
+      </w:r>
+      <w:proofErr w:type="spellEnd"/>
+      <w:r>
+        <w:rPr>
+          <w:rFonts w:ascii="Times New Roman" w:hAnsi="Times New Roman" w:cs="Times New Roman"/>
+          <w:color w:val="222222"/>
+          <w:sz w:val="20"/>
+          <w:szCs w:val="20"/>
+          <w:shd w:val="clear" w:color="auto" w:fill="FFFFFF"/>
+        </w:rPr>
+        <w:t>, A. (2008). Quality by design—thermodynamic modelling of chromatographic separation of proteins. </w:t>
       </w:r>
       <w:r>
         <w:rPr>
@@ -8977,7 +6637,7 @@
           <w:szCs w:val="20"/>
           <w:shd w:val="clear" w:color="auto" w:fill="FFFFFF"/>
         </w:rPr>
-        <w:t>130</w:t>
+        <w:t>Journal of Chromatography A</w:t>
       </w:r>
       <w:r>
         <w:rPr>
@@ -8987,60 +6647,7 @@
           <w:szCs w:val="20"/>
           <w:shd w:val="clear" w:color="auto" w:fill="FFFFFF"/>
         </w:rPr>
-        <w:t>, 106532.</w:t>
-      </w:r>
-    </w:p>
-    <w:p>
-      <w:pPr>
-        <w:rPr>
-          <w:rFonts w:ascii="Times New Roman" w:hAnsi="Times New Roman" w:cs="Times New Roman"/>
-          <w:color w:val="222222"/>
-          <w:sz w:val="20"/>
-          <w:szCs w:val="20"/>
-          <w:shd w:val="clear" w:color="auto" w:fill="FFFFFF"/>
-        </w:rPr>
-      </w:pPr>
-      <w:r>
-        <w:rPr>
-          <w:rFonts w:ascii="Times New Roman" w:hAnsi="Times New Roman" w:cs="Times New Roman"/>
-          <w:color w:val="222222"/>
-          <w:sz w:val="20"/>
-          <w:szCs w:val="20"/>
-          <w:shd w:val="clear" w:color="auto" w:fill="FFFFFF"/>
-        </w:rPr>
-        <w:t xml:space="preserve">[4] </w:t>
-      </w:r>
-      <w:r>
-        <w:rPr>
-          <w:rFonts w:ascii="Times New Roman" w:hAnsi="Times New Roman" w:cs="Times New Roman"/>
-          <w:color w:val="222222"/>
-          <w:sz w:val="20"/>
-          <w:szCs w:val="20"/>
-          <w:shd w:val="clear" w:color="auto" w:fill="FFFFFF"/>
-        </w:rPr>
-        <w:t xml:space="preserve">Mollerup, J. M., Hansen, T. B., Kidal, S., &amp; </w:t>
-      </w:r>
-      <w:proofErr w:type="spellStart"/>
-      <w:r>
-        <w:rPr>
-          <w:rFonts w:ascii="Times New Roman" w:hAnsi="Times New Roman" w:cs="Times New Roman"/>
-          <w:color w:val="222222"/>
-          <w:sz w:val="20"/>
-          <w:szCs w:val="20"/>
-          <w:shd w:val="clear" w:color="auto" w:fill="FFFFFF"/>
-        </w:rPr>
-        <w:t>Staby</w:t>
-      </w:r>
-      <w:proofErr w:type="spellEnd"/>
-      <w:r>
-        <w:rPr>
-          <w:rFonts w:ascii="Times New Roman" w:hAnsi="Times New Roman" w:cs="Times New Roman"/>
-          <w:color w:val="222222"/>
-          <w:sz w:val="20"/>
-          <w:szCs w:val="20"/>
-          <w:shd w:val="clear" w:color="auto" w:fill="FFFFFF"/>
-        </w:rPr>
-        <w:t>, A. (2008). Quality by design—thermodynamic modelling of chromatographic separation of proteins. </w:t>
+        <w:t>, </w:t>
       </w:r>
       <w:r>
         <w:rPr>
@@ -9052,7 +6659,7 @@
           <w:szCs w:val="20"/>
           <w:shd w:val="clear" w:color="auto" w:fill="FFFFFF"/>
         </w:rPr>
-        <w:t>Journal of Chromatography A</w:t>
+        <w:t>1177</w:t>
       </w:r>
       <w:r>
         <w:rPr>
@@ -9062,7 +6669,38 @@
           <w:szCs w:val="20"/>
           <w:shd w:val="clear" w:color="auto" w:fill="FFFFFF"/>
         </w:rPr>
-        <w:t>, </w:t>
+        <w:t>(2), 200-206.</w:t>
+      </w:r>
+    </w:p>
+    <w:p>
+      <w:pPr>
+        <w:rPr>
+          <w:rFonts w:ascii="Times New Roman" w:hAnsi="Times New Roman" w:cs="Times New Roman"/>
+          <w:color w:val="222222"/>
+          <w:sz w:val="20"/>
+          <w:szCs w:val="20"/>
+          <w:shd w:val="clear" w:color="auto" w:fill="FFFFFF"/>
+        </w:rPr>
+      </w:pPr>
+      <w:r>
+        <w:rPr>
+          <w:rFonts w:ascii="Times New Roman" w:hAnsi="Times New Roman" w:cs="Times New Roman"/>
+          <w:color w:val="222222"/>
+          <w:sz w:val="20"/>
+          <w:szCs w:val="20"/>
+          <w:shd w:val="clear" w:color="auto" w:fill="FFFFFF"/>
+        </w:rPr>
+        <w:t xml:space="preserve">[5] </w:t>
+      </w:r>
+      <w:r>
+        <w:rPr>
+          <w:rFonts w:ascii="Times New Roman" w:hAnsi="Times New Roman" w:cs="Times New Roman"/>
+          <w:color w:val="222222"/>
+          <w:sz w:val="20"/>
+          <w:szCs w:val="20"/>
+          <w:shd w:val="clear" w:color="auto" w:fill="FFFFFF"/>
+        </w:rPr>
+        <w:t>Nfor, B. K., Noverraz, M., Chilamkurthi, S., Verhaert, P. D., van der Wielen, L. A., &amp; Ottens, M. (2010). High-throughput isotherm determination and thermodynamic modeling of protein adsorption on mixed mode adsorbents. </w:t>
       </w:r>
       <w:r>
         <w:rPr>
@@ -9074,7 +6712,7 @@
           <w:szCs w:val="20"/>
           <w:shd w:val="clear" w:color="auto" w:fill="FFFFFF"/>
         </w:rPr>
-        <w:t>1177</w:t>
+        <w:t>Journal of Chromatography A</w:t>
       </w:r>
       <w:r>
         <w:rPr>
@@ -9084,126 +6722,7 @@
           <w:szCs w:val="20"/>
           <w:shd w:val="clear" w:color="auto" w:fill="FFFFFF"/>
         </w:rPr>
-        <w:t>(2), 200-206.</w:t>
-      </w:r>
-    </w:p>
-    <w:p>
-      <w:pPr>
-        <w:rPr>
-          <w:rFonts w:ascii="Times New Roman" w:hAnsi="Times New Roman" w:cs="Times New Roman"/>
-          <w:color w:val="222222"/>
-          <w:sz w:val="20"/>
-          <w:szCs w:val="20"/>
-          <w:shd w:val="clear" w:color="auto" w:fill="FFFFFF"/>
-        </w:rPr>
-      </w:pPr>
-      <w:r>
-        <w:rPr>
-          <w:rFonts w:ascii="Times New Roman" w:hAnsi="Times New Roman" w:cs="Times New Roman"/>
-          <w:color w:val="222222"/>
-          <w:sz w:val="20"/>
-          <w:szCs w:val="20"/>
-          <w:shd w:val="clear" w:color="auto" w:fill="FFFFFF"/>
-        </w:rPr>
-        <w:t xml:space="preserve">[5] </w:t>
-      </w:r>
-      <w:r>
-        <w:rPr>
-          <w:rFonts w:ascii="Times New Roman" w:hAnsi="Times New Roman" w:cs="Times New Roman"/>
-          <w:color w:val="222222"/>
-          <w:sz w:val="20"/>
-          <w:szCs w:val="20"/>
-          <w:shd w:val="clear" w:color="auto" w:fill="FFFFFF"/>
-        </w:rPr>
-        <w:t xml:space="preserve">Nfor, B. K., </w:t>
-      </w:r>
-      <w:proofErr w:type="spellStart"/>
-      <w:r>
-        <w:rPr>
-          <w:rFonts w:ascii="Times New Roman" w:hAnsi="Times New Roman" w:cs="Times New Roman"/>
-          <w:color w:val="222222"/>
-          <w:sz w:val="20"/>
-          <w:szCs w:val="20"/>
-          <w:shd w:val="clear" w:color="auto" w:fill="FFFFFF"/>
-        </w:rPr>
-        <w:t>Noverraz</w:t>
-      </w:r>
-      <w:proofErr w:type="spellEnd"/>
-      <w:r>
-        <w:rPr>
-          <w:rFonts w:ascii="Times New Roman" w:hAnsi="Times New Roman" w:cs="Times New Roman"/>
-          <w:color w:val="222222"/>
-          <w:sz w:val="20"/>
-          <w:szCs w:val="20"/>
-          <w:shd w:val="clear" w:color="auto" w:fill="FFFFFF"/>
-        </w:rPr>
-        <w:t xml:space="preserve">, M., </w:t>
-      </w:r>
-      <w:proofErr w:type="spellStart"/>
-      <w:r>
-        <w:rPr>
-          <w:rFonts w:ascii="Times New Roman" w:hAnsi="Times New Roman" w:cs="Times New Roman"/>
-          <w:color w:val="222222"/>
-          <w:sz w:val="20"/>
-          <w:szCs w:val="20"/>
-          <w:shd w:val="clear" w:color="auto" w:fill="FFFFFF"/>
-        </w:rPr>
-        <w:t>Chilamkurthi</w:t>
-      </w:r>
-      <w:proofErr w:type="spellEnd"/>
-      <w:r>
-        <w:rPr>
-          <w:rFonts w:ascii="Times New Roman" w:hAnsi="Times New Roman" w:cs="Times New Roman"/>
-          <w:color w:val="222222"/>
-          <w:sz w:val="20"/>
-          <w:szCs w:val="20"/>
-          <w:shd w:val="clear" w:color="auto" w:fill="FFFFFF"/>
-        </w:rPr>
-        <w:t xml:space="preserve">, S., </w:t>
-      </w:r>
-      <w:proofErr w:type="spellStart"/>
-      <w:r>
-        <w:rPr>
-          <w:rFonts w:ascii="Times New Roman" w:hAnsi="Times New Roman" w:cs="Times New Roman"/>
-          <w:color w:val="222222"/>
-          <w:sz w:val="20"/>
-          <w:szCs w:val="20"/>
-          <w:shd w:val="clear" w:color="auto" w:fill="FFFFFF"/>
-        </w:rPr>
-        <w:t>Verhaert</w:t>
-      </w:r>
-      <w:proofErr w:type="spellEnd"/>
-      <w:r>
-        <w:rPr>
-          <w:rFonts w:ascii="Times New Roman" w:hAnsi="Times New Roman" w:cs="Times New Roman"/>
-          <w:color w:val="222222"/>
-          <w:sz w:val="20"/>
-          <w:szCs w:val="20"/>
-          <w:shd w:val="clear" w:color="auto" w:fill="FFFFFF"/>
-        </w:rPr>
-        <w:t xml:space="preserve">, P. D., van der </w:t>
-      </w:r>
-      <w:proofErr w:type="spellStart"/>
-      <w:r>
-        <w:rPr>
-          <w:rFonts w:ascii="Times New Roman" w:hAnsi="Times New Roman" w:cs="Times New Roman"/>
-          <w:color w:val="222222"/>
-          <w:sz w:val="20"/>
-          <w:szCs w:val="20"/>
-          <w:shd w:val="clear" w:color="auto" w:fill="FFFFFF"/>
-        </w:rPr>
-        <w:t>Wielen</w:t>
-      </w:r>
-      <w:proofErr w:type="spellEnd"/>
-      <w:r>
-        <w:rPr>
-          <w:rFonts w:ascii="Times New Roman" w:hAnsi="Times New Roman" w:cs="Times New Roman"/>
-          <w:color w:val="222222"/>
-          <w:sz w:val="20"/>
-          <w:szCs w:val="20"/>
-          <w:shd w:val="clear" w:color="auto" w:fill="FFFFFF"/>
-        </w:rPr>
-        <w:t>, L. A., &amp; Ottens, M. (2010). High-throughput isotherm determination and thermodynamic modeling of protein adsorption on mixed mode adsorbents. </w:t>
+        <w:t>, </w:t>
       </w:r>
       <w:r>
         <w:rPr>
@@ -9215,7 +6734,7 @@
           <w:szCs w:val="20"/>
           <w:shd w:val="clear" w:color="auto" w:fill="FFFFFF"/>
         </w:rPr>
-        <w:t>Journal of Chromatography A</w:t>
+        <w:t>1217</w:t>
       </w:r>
       <w:r>
         <w:rPr>
@@ -9225,7 +6744,38 @@
           <w:szCs w:val="20"/>
           <w:shd w:val="clear" w:color="auto" w:fill="FFFFFF"/>
         </w:rPr>
-        <w:t>, </w:t>
+        <w:t>(44), 6829-6850.</w:t>
+      </w:r>
+    </w:p>
+    <w:p>
+      <w:pPr>
+        <w:rPr>
+          <w:rFonts w:ascii="Times New Roman" w:hAnsi="Times New Roman" w:cs="Times New Roman"/>
+          <w:color w:val="222222"/>
+          <w:sz w:val="20"/>
+          <w:szCs w:val="20"/>
+          <w:shd w:val="clear" w:color="auto" w:fill="FFFFFF"/>
+        </w:rPr>
+      </w:pPr>
+      <w:r>
+        <w:rPr>
+          <w:rFonts w:ascii="Times New Roman" w:hAnsi="Times New Roman" w:cs="Times New Roman"/>
+          <w:color w:val="222222"/>
+          <w:sz w:val="20"/>
+          <w:szCs w:val="20"/>
+          <w:shd w:val="clear" w:color="auto" w:fill="FFFFFF"/>
+        </w:rPr>
+        <w:t xml:space="preserve">[6] </w:t>
+      </w:r>
+      <w:r>
+        <w:rPr>
+          <w:rFonts w:ascii="Times New Roman" w:hAnsi="Times New Roman" w:cs="Times New Roman"/>
+          <w:color w:val="222222"/>
+          <w:sz w:val="20"/>
+          <w:szCs w:val="20"/>
+          <w:shd w:val="clear" w:color="auto" w:fill="FFFFFF"/>
+        </w:rPr>
+        <w:t>Wang, G., Hahn, T., &amp; Hubbuch, J. (2016). Water on hydrophobic surfaces: mechanistic modeling of hydrophobic interaction chromatography. </w:t>
       </w:r>
       <w:r>
         <w:rPr>
@@ -9237,7 +6787,7 @@
           <w:szCs w:val="20"/>
           <w:shd w:val="clear" w:color="auto" w:fill="FFFFFF"/>
         </w:rPr>
-        <w:t>1217</w:t>
+        <w:t>Journal of Chromatography A</w:t>
       </w:r>
       <w:r>
         <w:rPr>
@@ -9247,60 +6797,7 @@
           <w:szCs w:val="20"/>
           <w:shd w:val="clear" w:color="auto" w:fill="FFFFFF"/>
         </w:rPr>
-        <w:t>(44), 6829-6850.</w:t>
-      </w:r>
-    </w:p>
-    <w:p>
-      <w:pPr>
-        <w:rPr>
-          <w:rFonts w:ascii="Times New Roman" w:hAnsi="Times New Roman" w:cs="Times New Roman"/>
-          <w:color w:val="222222"/>
-          <w:sz w:val="20"/>
-          <w:szCs w:val="20"/>
-          <w:shd w:val="clear" w:color="auto" w:fill="FFFFFF"/>
-        </w:rPr>
-      </w:pPr>
-      <w:r>
-        <w:rPr>
-          <w:rFonts w:ascii="Times New Roman" w:hAnsi="Times New Roman" w:cs="Times New Roman"/>
-          <w:color w:val="222222"/>
-          <w:sz w:val="20"/>
-          <w:szCs w:val="20"/>
-          <w:shd w:val="clear" w:color="auto" w:fill="FFFFFF"/>
-        </w:rPr>
-        <w:t xml:space="preserve">[6] </w:t>
-      </w:r>
-      <w:r>
-        <w:rPr>
-          <w:rFonts w:ascii="Times New Roman" w:hAnsi="Times New Roman" w:cs="Times New Roman"/>
-          <w:color w:val="222222"/>
-          <w:sz w:val="20"/>
-          <w:szCs w:val="20"/>
-          <w:shd w:val="clear" w:color="auto" w:fill="FFFFFF"/>
-        </w:rPr>
-        <w:t xml:space="preserve">Wang, G., Hahn, T., &amp; </w:t>
-      </w:r>
-      <w:proofErr w:type="spellStart"/>
-      <w:r>
-        <w:rPr>
-          <w:rFonts w:ascii="Times New Roman" w:hAnsi="Times New Roman" w:cs="Times New Roman"/>
-          <w:color w:val="222222"/>
-          <w:sz w:val="20"/>
-          <w:szCs w:val="20"/>
-          <w:shd w:val="clear" w:color="auto" w:fill="FFFFFF"/>
-        </w:rPr>
-        <w:t>Hubbuch</w:t>
-      </w:r>
-      <w:proofErr w:type="spellEnd"/>
-      <w:r>
-        <w:rPr>
-          <w:rFonts w:ascii="Times New Roman" w:hAnsi="Times New Roman" w:cs="Times New Roman"/>
-          <w:color w:val="222222"/>
-          <w:sz w:val="20"/>
-          <w:szCs w:val="20"/>
-          <w:shd w:val="clear" w:color="auto" w:fill="FFFFFF"/>
-        </w:rPr>
-        <w:t>, J. (2016). Water on hydrophobic surfaces: mechanistic modeling of hydrophobic interaction chromatography. </w:t>
+        <w:t>, </w:t>
       </w:r>
       <w:r>
         <w:rPr>
@@ -9312,7 +6809,7 @@
           <w:szCs w:val="20"/>
           <w:shd w:val="clear" w:color="auto" w:fill="FFFFFF"/>
         </w:rPr>
-        <w:t>Journal of Chromatography A</w:t>
+        <w:t>1465</w:t>
       </w:r>
       <w:r>
         <w:rPr>
@@ -9322,20 +6819,17 @@
           <w:szCs w:val="20"/>
           <w:shd w:val="clear" w:color="auto" w:fill="FFFFFF"/>
         </w:rPr>
-        <w:t>, </w:t>
+        <w:t>, 71-78.</w:t>
       </w:r>
-      <w:r>
-        <w:rPr>
-          <w:rFonts w:ascii="Times New Roman" w:hAnsi="Times New Roman" w:cs="Times New Roman"/>
-          <w:i/>
-          <w:iCs/>
-          <w:color w:val="222222"/>
-          <w:sz w:val="20"/>
-          <w:szCs w:val="20"/>
-          <w:shd w:val="clear" w:color="auto" w:fill="FFFFFF"/>
-        </w:rPr>
-        <w:t>1465</w:t>
-      </w:r>
+    </w:p>
+    <w:p>
+      <w:pPr>
+        <w:rPr>
+          <w:rFonts w:ascii="Times New Roman" w:eastAsiaTheme="minorEastAsia" w:hAnsi="Times New Roman" w:cs="Times New Roman"/>
+          <w:sz w:val="24"/>
+          <w:szCs w:val="24"/>
+        </w:rPr>
+      </w:pPr>
       <w:r>
         <w:rPr>
           <w:rFonts w:ascii="Times New Roman" w:hAnsi="Times New Roman" w:cs="Times New Roman"/>
@@ -9344,80 +6838,7 @@
           <w:szCs w:val="20"/>
           <w:shd w:val="clear" w:color="auto" w:fill="FFFFFF"/>
         </w:rPr>
-        <w:t>, 71-78.</w:t>
-      </w:r>
-    </w:p>
-    <w:p>
-      <w:pPr>
-        <w:rPr>
-          <w:rFonts w:ascii="Times New Roman" w:eastAsiaTheme="minorEastAsia" w:hAnsi="Times New Roman" w:cs="Times New Roman"/>
-          <w:sz w:val="24"/>
-          <w:szCs w:val="24"/>
-        </w:rPr>
-      </w:pPr>
-      <w:r>
-        <w:rPr>
-          <w:rFonts w:ascii="Times New Roman" w:hAnsi="Times New Roman" w:cs="Times New Roman"/>
-          <w:color w:val="222222"/>
-          <w:sz w:val="20"/>
-          <w:szCs w:val="20"/>
-          <w:shd w:val="clear" w:color="auto" w:fill="FFFFFF"/>
-        </w:rPr>
-        <w:t xml:space="preserve">[7] </w:t>
-      </w:r>
-      <w:r>
-        <w:rPr>
-          <w:rFonts w:ascii="Times New Roman" w:hAnsi="Times New Roman" w:cs="Times New Roman"/>
-          <w:color w:val="222222"/>
-          <w:sz w:val="20"/>
-          <w:szCs w:val="20"/>
-          <w:shd w:val="clear" w:color="auto" w:fill="FFFFFF"/>
-        </w:rPr>
-        <w:t xml:space="preserve">Lee, Y. F., </w:t>
-      </w:r>
-      <w:proofErr w:type="spellStart"/>
-      <w:r>
-        <w:rPr>
-          <w:rFonts w:ascii="Times New Roman" w:hAnsi="Times New Roman" w:cs="Times New Roman"/>
-          <w:color w:val="222222"/>
-          <w:sz w:val="20"/>
-          <w:szCs w:val="20"/>
-          <w:shd w:val="clear" w:color="auto" w:fill="FFFFFF"/>
-        </w:rPr>
-        <w:t>Graalfs</w:t>
-      </w:r>
-      <w:proofErr w:type="spellEnd"/>
-      <w:r>
-        <w:rPr>
-          <w:rFonts w:ascii="Times New Roman" w:hAnsi="Times New Roman" w:cs="Times New Roman"/>
-          <w:color w:val="222222"/>
-          <w:sz w:val="20"/>
-          <w:szCs w:val="20"/>
-          <w:shd w:val="clear" w:color="auto" w:fill="FFFFFF"/>
-        </w:rPr>
-        <w:t xml:space="preserve">, H., &amp; </w:t>
-      </w:r>
-      <w:proofErr w:type="spellStart"/>
-      <w:r>
-        <w:rPr>
-          <w:rFonts w:ascii="Times New Roman" w:hAnsi="Times New Roman" w:cs="Times New Roman"/>
-          <w:color w:val="222222"/>
-          <w:sz w:val="20"/>
-          <w:szCs w:val="20"/>
-          <w:shd w:val="clear" w:color="auto" w:fill="FFFFFF"/>
-        </w:rPr>
-        <w:t>Frech</w:t>
-      </w:r>
-      <w:proofErr w:type="spellEnd"/>
-      <w:r>
-        <w:rPr>
-          <w:rFonts w:ascii="Times New Roman" w:hAnsi="Times New Roman" w:cs="Times New Roman"/>
-          <w:color w:val="222222"/>
-          <w:sz w:val="20"/>
-          <w:szCs w:val="20"/>
-          <w:shd w:val="clear" w:color="auto" w:fill="FFFFFF"/>
-        </w:rPr>
-        <w:t>, C. (2016). Thermodynamic modeling of protein retention in mixed-mode chromatography: An extended model for isocratic and dual gradient elution chromatography. </w:t>
+        <w:t>[7] Lee, Y. F., Graalfs, H., &amp; Frech, C. (2016). Thermodynamic modeling of protein retention in mixed-mode chromatography: An extended model for isocratic and dual gradient elution chromatography. </w:t>
       </w:r>
       <w:r>
         <w:rPr>
@@ -9931,6 +7352,20 @@
       <w:color w:val="808080"/>
     </w:rPr>
   </w:style>
+  <w:style w:type="paragraph" w:styleId="NoSpacing">
+    <w:name w:val="No Spacing"/>
+    <w:aliases w:val="Abnormal2"/>
+    <w:uiPriority w:val="1"/>
+    <w:qFormat/>
+    <w:rsid w:val="00B0771B"/>
+    <w:pPr>
+      <w:spacing w:after="0" w:line="288" w:lineRule="auto"/>
+    </w:pPr>
+    <w:rPr>
+      <w:rFonts w:ascii="Times New Roman" w:hAnsi="Times New Roman"/>
+      <w:sz w:val="24"/>
+    </w:rPr>
+  </w:style>
 </w:styles>
 </file>
 

</xml_diff>